<commit_message>
Update tutorial with info about how to regenerate the Java code
</commit_message>
<xml_diff>
--- a/como_gerar_refactorings_usando_modisco_e_atl.docx
+++ b/como_gerar_refactorings_usando_modisco_e_atl.docx
@@ -23,10 +23,117 @@
         <w:t xml:space="preserve"> e ATL.</w:t>
       </w:r>
     </w:p>
-    <w:p>
-      <w:bookmarkStart w:id="0" w:name="_GoBack"/>
-      <w:bookmarkEnd w:id="0"/>
-    </w:p>
+    <w:p/>
+    <w:p>
+      <w:r>
+        <w:t>Ferramentas utilizadas:</w:t>
+      </w:r>
+    </w:p>
+    <w:p>
+      <w:pPr>
+        <w:pStyle w:val="PargrafodaLista"/>
+        <w:numPr>
+          <w:ilvl w:val="0"/>
+          <w:numId w:val="3"/>
+        </w:numPr>
+      </w:pPr>
+      <w:r>
+        <w:t xml:space="preserve">Eclipse </w:t>
+      </w:r>
+      <w:r>
+        <w:t>2019-09 (4.13.0)</w:t>
+      </w:r>
+    </w:p>
+    <w:p>
+      <w:pPr>
+        <w:pStyle w:val="PargrafodaLista"/>
+        <w:numPr>
+          <w:ilvl w:val="0"/>
+          <w:numId w:val="3"/>
+        </w:numPr>
+      </w:pPr>
+      <w:proofErr w:type="spellStart"/>
+      <w:r>
+        <w:t>MoDisco</w:t>
+      </w:r>
+      <w:proofErr w:type="spellEnd"/>
+      <w:r>
+        <w:t xml:space="preserve"> (</w:t>
+      </w:r>
+      <w:r>
+        <w:t>1.2.0.201805182005</w:t>
+      </w:r>
+      <w:r>
+        <w:t>)</w:t>
+      </w:r>
+    </w:p>
+    <w:p>
+      <w:pPr>
+        <w:pStyle w:val="PargrafodaLista"/>
+        <w:numPr>
+          <w:ilvl w:val="1"/>
+          <w:numId w:val="3"/>
+        </w:numPr>
+      </w:pPr>
+      <w:r>
+        <w:t xml:space="preserve">Para instalar a versão correta do </w:t>
+      </w:r>
+      <w:proofErr w:type="spellStart"/>
+      <w:r>
+        <w:t>MoDisco</w:t>
+      </w:r>
+      <w:proofErr w:type="spellEnd"/>
+      <w:r>
+        <w:t>, na versão 4.13.0 do Eclipse, é necessário fazer as seguintes instalações manualmente:</w:t>
+      </w:r>
+    </w:p>
+    <w:p>
+      <w:pPr>
+        <w:pStyle w:val="PargrafodaLista"/>
+        <w:numPr>
+          <w:ilvl w:val="2"/>
+          <w:numId w:val="3"/>
+        </w:numPr>
+      </w:pPr>
+      <w:hyperlink r:id="rId8" w:history="1">
+        <w:r>
+          <w:rPr>
+            <w:rStyle w:val="Hyperlink"/>
+          </w:rPr>
+          <w:t>http://download.eclipse.org/facet/updates/release/1.3.0/</w:t>
+        </w:r>
+      </w:hyperlink>
+    </w:p>
+    <w:p>
+      <w:pPr>
+        <w:pStyle w:val="PargrafodaLista"/>
+        <w:numPr>
+          <w:ilvl w:val="2"/>
+          <w:numId w:val="3"/>
+        </w:numPr>
+      </w:pPr>
+      <w:hyperlink r:id="rId9" w:history="1">
+        <w:r>
+          <w:rPr>
+            <w:rStyle w:val="Hyperlink"/>
+          </w:rPr>
+          <w:t>http://download.eclipse.org/modeling/mdt/modisco/updates/release/1.2.0/</w:t>
+        </w:r>
+      </w:hyperlink>
+    </w:p>
+    <w:p>
+      <w:pPr>
+        <w:pStyle w:val="PargrafodaLista"/>
+        <w:numPr>
+          <w:ilvl w:val="0"/>
+          <w:numId w:val="3"/>
+        </w:numPr>
+      </w:pPr>
+      <w:r>
+        <w:t>ATL</w:t>
+      </w:r>
+    </w:p>
+    <w:p/>
     <w:p>
       <w:pPr>
         <w:pStyle w:val="PargrafodaLista"/>
@@ -157,7 +264,7 @@
                     </pic:cNvPicPr>
                   </pic:nvPicPr>
                   <pic:blipFill>
-                    <a:blip r:embed="rId7" cstate="print">
+                    <a:blip r:embed="rId10" cstate="print">
                       <a:extLst>
                         <a:ext uri="{28A0092B-C50C-407E-A947-70E740481C1C}">
                           <a14:useLocalDpi xmlns:a14="http://schemas.microsoft.com/office/drawing/2010/main" val="0"/>
@@ -197,47 +304,35 @@
       <w:r>
         <w:t xml:space="preserve">Figura </w:t>
       </w:r>
-      <w:r>
-        <w:fldChar w:fldCharType="begin"/>
-      </w:r>
-      <w:r>
-        <w:instrText xml:space="preserve"> SEQ Figura \* ARABIC </w:instrText>
-      </w:r>
-      <w:r>
-        <w:fldChar w:fldCharType="separate"/>
-      </w:r>
+      <w:fldSimple w:instr=" SEQ Figura \* ARABIC ">
+        <w:r>
+          <w:rPr>
+            <w:noProof/>
+          </w:rPr>
+          <w:t>1</w:t>
+        </w:r>
+      </w:fldSimple>
+      <w:r>
+        <w:t xml:space="preserve"> - Como gerar modelo Java</w:t>
+      </w:r>
+      <w:r>
+        <w:t xml:space="preserve"> e configuração do </w:t>
+      </w:r>
+      <w:proofErr w:type="spellStart"/>
+      <w:r>
+        <w:t>MoDisco</w:t>
+      </w:r>
+      <w:proofErr w:type="spellEnd"/>
+    </w:p>
+    <w:p>
+      <w:pPr>
+        <w:keepNext/>
+      </w:pPr>
       <w:r>
         <w:rPr>
           <w:noProof/>
         </w:rPr>
-        <w:t>1</w:t>
-      </w:r>
-      <w:r>
-        <w:rPr>
-          <w:noProof/>
-        </w:rPr>
-        <w:fldChar w:fldCharType="end"/>
-      </w:r>
-      <w:r>
-        <w:t xml:space="preserve"> - Como gerar modelo Java</w:t>
-      </w:r>
-      <w:r>
-        <w:t xml:space="preserve"> e configuração do </w:t>
-      </w:r>
-      <w:proofErr w:type="spellStart"/>
-      <w:r>
-        <w:t>MoDisco</w:t>
-      </w:r>
-      <w:proofErr w:type="spellEnd"/>
-    </w:p>
-    <w:p>
-      <w:pPr>
-        <w:keepNext/>
-      </w:pPr>
-      <w:r>
-        <w:rPr>
-          <w:noProof/>
-        </w:rPr>
+        <w:lastRenderedPageBreak/>
         <w:drawing>
           <wp:inline distT="0" distB="0" distL="0" distR="0" wp14:anchorId="5202C38D" wp14:editId="1499AF91">
             <wp:extent cx="5400040" cy="2219960"/>
@@ -254,7 +349,7 @@
                     <pic:cNvPicPr/>
                   </pic:nvPicPr>
                   <pic:blipFill>
-                    <a:blip r:embed="rId8"/>
+                    <a:blip r:embed="rId11"/>
                     <a:stretch>
                       <a:fillRect/>
                     </a:stretch>
@@ -283,27 +378,14 @@
       <w:r>
         <w:t xml:space="preserve">Figura </w:t>
       </w:r>
-      <w:r>
-        <w:fldChar w:fldCharType="begin"/>
-      </w:r>
-      <w:r>
-        <w:instrText xml:space="preserve"> SEQ Figura \* ARABIC </w:instrText>
-      </w:r>
-      <w:r>
-        <w:fldChar w:fldCharType="separate"/>
-      </w:r>
-      <w:r>
-        <w:rPr>
-          <w:noProof/>
-        </w:rPr>
-        <w:t>2</w:t>
-      </w:r>
-      <w:r>
-        <w:rPr>
-          <w:noProof/>
-        </w:rPr>
-        <w:fldChar w:fldCharType="end"/>
-      </w:r>
+      <w:fldSimple w:instr=" SEQ Figura \* ARABIC ">
+        <w:r>
+          <w:rPr>
+            <w:noProof/>
+          </w:rPr>
+          <w:t>2</w:t>
+        </w:r>
+      </w:fldSimple>
       <w:r>
         <w:t xml:space="preserve"> - Visualização do modelo gerado e personalização para exibir o tipo dos elementos (facilita para gerar as queries OCL)</w:t>
       </w:r>
@@ -404,7 +486,7 @@
                     <pic:cNvPicPr/>
                   </pic:nvPicPr>
                   <pic:blipFill>
-                    <a:blip r:embed="rId9"/>
+                    <a:blip r:embed="rId12"/>
                     <a:stretch>
                       <a:fillRect/>
                     </a:stretch>
@@ -433,14 +515,27 @@
       <w:r>
         <w:t xml:space="preserve">Figura </w:t>
       </w:r>
-      <w:fldSimple w:instr=" SEQ Figura \* ARABIC ">
-        <w:r>
-          <w:rPr>
-            <w:noProof/>
-          </w:rPr>
-          <w:t>3</w:t>
-        </w:r>
-      </w:fldSimple>
+      <w:r>
+        <w:fldChar w:fldCharType="begin"/>
+      </w:r>
+      <w:r>
+        <w:instrText xml:space="preserve"> SEQ Figura \* ARABIC </w:instrText>
+      </w:r>
+      <w:r>
+        <w:fldChar w:fldCharType="separate"/>
+      </w:r>
+      <w:r>
+        <w:rPr>
+          <w:noProof/>
+        </w:rPr>
+        <w:t>3</w:t>
+      </w:r>
+      <w:r>
+        <w:rPr>
+          <w:noProof/>
+        </w:rPr>
+        <w:fldChar w:fldCharType="end"/>
+      </w:r>
       <w:r>
         <w:t xml:space="preserve"> - Criando projeto ATL</w:t>
       </w:r>
@@ -549,7 +644,7 @@
                     </pic:cNvPicPr>
                   </pic:nvPicPr>
                   <pic:blipFill>
-                    <a:blip r:embed="rId10" cstate="print">
+                    <a:blip r:embed="rId13" cstate="print">
                       <a:extLst>
                         <a:ext uri="{28A0092B-C50C-407E-A947-70E740481C1C}">
                           <a14:useLocalDpi xmlns:a14="http://schemas.microsoft.com/office/drawing/2010/main" val="0"/>
@@ -589,14 +684,27 @@
       <w:r>
         <w:t xml:space="preserve">Figura </w:t>
       </w:r>
-      <w:fldSimple w:instr=" SEQ Figura \* ARABIC ">
-        <w:r>
-          <w:rPr>
-            <w:noProof/>
-          </w:rPr>
-          <w:t>4</w:t>
-        </w:r>
-      </w:fldSimple>
+      <w:r>
+        <w:fldChar w:fldCharType="begin"/>
+      </w:r>
+      <w:r>
+        <w:instrText xml:space="preserve"> SEQ Figura \* ARABIC </w:instrText>
+      </w:r>
+      <w:r>
+        <w:fldChar w:fldCharType="separate"/>
+      </w:r>
+      <w:r>
+        <w:rPr>
+          <w:noProof/>
+        </w:rPr>
+        <w:t>4</w:t>
+      </w:r>
+      <w:r>
+        <w:rPr>
+          <w:noProof/>
+        </w:rPr>
+        <w:fldChar w:fldCharType="end"/>
+      </w:r>
       <w:r>
         <w:t xml:space="preserve"> - Adicionando arquivo ATL ao projeto</w:t>
       </w:r>
@@ -819,7 +927,7 @@
                     </pic:cNvPicPr>
                   </pic:nvPicPr>
                   <pic:blipFill>
-                    <a:blip r:embed="rId11" cstate="print">
+                    <a:blip r:embed="rId14" cstate="print">
                       <a:extLst>
                         <a:ext uri="{28A0092B-C50C-407E-A947-70E740481C1C}">
                           <a14:useLocalDpi xmlns:a14="http://schemas.microsoft.com/office/drawing/2010/main" val="0"/>
@@ -859,14 +967,27 @@
       <w:r>
         <w:t xml:space="preserve">Figura </w:t>
       </w:r>
-      <w:fldSimple w:instr=" SEQ Figura \* ARABIC ">
-        <w:r>
-          <w:rPr>
-            <w:noProof/>
-          </w:rPr>
-          <w:t>5</w:t>
-        </w:r>
-      </w:fldSimple>
+      <w:r>
+        <w:fldChar w:fldCharType="begin"/>
+      </w:r>
+      <w:r>
+        <w:instrText xml:space="preserve"> SEQ Figura \* ARABIC </w:instrText>
+      </w:r>
+      <w:r>
+        <w:fldChar w:fldCharType="separate"/>
+      </w:r>
+      <w:r>
+        <w:rPr>
+          <w:noProof/>
+        </w:rPr>
+        <w:t>5</w:t>
+      </w:r>
+      <w:r>
+        <w:rPr>
+          <w:noProof/>
+        </w:rPr>
+        <w:fldChar w:fldCharType="end"/>
+      </w:r>
       <w:r>
         <w:t xml:space="preserve"> - Adicionando referência ao plug-in do </w:t>
       </w:r>
@@ -1019,19 +1140,13 @@
         <w:sym w:font="Wingdings" w:char="F0E0"/>
       </w:r>
       <w:r>
-        <w:t xml:space="preserve"> indica que a transformação ocorrerá do</w:t>
-      </w:r>
-      <w:r>
-        <w:t xml:space="preserve"> modelo de entrada </w:t>
+        <w:t xml:space="preserve"> indica que a transformação ocorrerá do modelo de entrada </w:t>
       </w:r>
       <w:r>
         <w:t xml:space="preserve">específico </w:t>
       </w:r>
       <w:r>
-        <w:t>(IN: Java)</w:t>
-      </w:r>
-      <w:r>
-        <w:t xml:space="preserve"> </w:t>
+        <w:t xml:space="preserve">(IN: Java) </w:t>
       </w:r>
       <w:r>
         <w:t>para</w:t>
@@ -1101,7 +1216,7 @@
                     <pic:cNvPicPr/>
                   </pic:nvPicPr>
                   <pic:blipFill>
-                    <a:blip r:embed="rId12"/>
+                    <a:blip r:embed="rId15"/>
                     <a:stretch>
                       <a:fillRect/>
                     </a:stretch>
@@ -1130,14 +1245,27 @@
       <w:r>
         <w:t xml:space="preserve">Figura </w:t>
       </w:r>
-      <w:fldSimple w:instr=" SEQ Figura \* ARABIC ">
-        <w:r>
-          <w:rPr>
-            <w:noProof/>
-          </w:rPr>
-          <w:t>6</w:t>
-        </w:r>
-      </w:fldSimple>
+      <w:r>
+        <w:fldChar w:fldCharType="begin"/>
+      </w:r>
+      <w:r>
+        <w:instrText xml:space="preserve"> SEQ Figura \* ARABIC </w:instrText>
+      </w:r>
+      <w:r>
+        <w:fldChar w:fldCharType="separate"/>
+      </w:r>
+      <w:r>
+        <w:rPr>
+          <w:noProof/>
+        </w:rPr>
+        <w:t>6</w:t>
+      </w:r>
+      <w:r>
+        <w:rPr>
+          <w:noProof/>
+        </w:rPr>
+        <w:fldChar w:fldCharType="end"/>
+      </w:r>
       <w:r>
         <w:t xml:space="preserve"> </w:t>
       </w:r>
@@ -1271,7 +1399,7 @@
                     </pic:cNvPicPr>
                   </pic:nvPicPr>
                   <pic:blipFill>
-                    <a:blip r:embed="rId13" cstate="print">
+                    <a:blip r:embed="rId16" cstate="print">
                       <a:extLst>
                         <a:ext uri="{28A0092B-C50C-407E-A947-70E740481C1C}">
                           <a14:useLocalDpi xmlns:a14="http://schemas.microsoft.com/office/drawing/2010/main" val="0"/>
@@ -1311,14 +1439,27 @@
       <w:r>
         <w:t xml:space="preserve">Figura </w:t>
       </w:r>
-      <w:fldSimple w:instr=" SEQ Figura \* ARABIC ">
-        <w:r>
-          <w:rPr>
-            <w:noProof/>
-          </w:rPr>
-          <w:t>7</w:t>
-        </w:r>
-      </w:fldSimple>
+      <w:r>
+        <w:fldChar w:fldCharType="begin"/>
+      </w:r>
+      <w:r>
+        <w:instrText xml:space="preserve"> SEQ Figura \* ARABIC </w:instrText>
+      </w:r>
+      <w:r>
+        <w:fldChar w:fldCharType="separate"/>
+      </w:r>
+      <w:r>
+        <w:rPr>
+          <w:noProof/>
+        </w:rPr>
+        <w:t>7</w:t>
+      </w:r>
+      <w:r>
+        <w:rPr>
+          <w:noProof/>
+        </w:rPr>
+        <w:fldChar w:fldCharType="end"/>
+      </w:r>
       <w:r>
         <w:t xml:space="preserve"> - Configurando execução do projeto ATL (1)</w:t>
       </w:r>
@@ -1443,7 +1584,7 @@
                     </pic:cNvPicPr>
                   </pic:nvPicPr>
                   <pic:blipFill>
-                    <a:blip r:embed="rId14">
+                    <a:blip r:embed="rId17">
                       <a:extLst>
                         <a:ext uri="{28A0092B-C50C-407E-A947-70E740481C1C}">
                           <a14:useLocalDpi xmlns:a14="http://schemas.microsoft.com/office/drawing/2010/main" val="0"/>
@@ -1483,14 +1624,27 @@
       <w:r>
         <w:t xml:space="preserve">Figura </w:t>
       </w:r>
-      <w:fldSimple w:instr=" SEQ Figura \* ARABIC ">
-        <w:r>
-          <w:rPr>
-            <w:noProof/>
-          </w:rPr>
-          <w:t>8</w:t>
-        </w:r>
-      </w:fldSimple>
+      <w:r>
+        <w:fldChar w:fldCharType="begin"/>
+      </w:r>
+      <w:r>
+        <w:instrText xml:space="preserve"> SEQ Figura \* ARABIC </w:instrText>
+      </w:r>
+      <w:r>
+        <w:fldChar w:fldCharType="separate"/>
+      </w:r>
+      <w:r>
+        <w:rPr>
+          <w:noProof/>
+        </w:rPr>
+        <w:t>8</w:t>
+      </w:r>
+      <w:r>
+        <w:rPr>
+          <w:noProof/>
+        </w:rPr>
+        <w:fldChar w:fldCharType="end"/>
+      </w:r>
       <w:r>
         <w:t xml:space="preserve"> - Configurando execução do projeto ATL (2)</w:t>
       </w:r>
@@ -1573,7 +1727,7 @@
                     </pic:cNvPicPr>
                   </pic:nvPicPr>
                   <pic:blipFill>
-                    <a:blip r:embed="rId15">
+                    <a:blip r:embed="rId18">
                       <a:extLst>
                         <a:ext uri="{28A0092B-C50C-407E-A947-70E740481C1C}">
                           <a14:useLocalDpi xmlns:a14="http://schemas.microsoft.com/office/drawing/2010/main" val="0"/>
@@ -1613,30 +1767,427 @@
       <w:r>
         <w:t xml:space="preserve">Figura </w:t>
       </w:r>
+      <w:r>
+        <w:fldChar w:fldCharType="begin"/>
+      </w:r>
+      <w:r>
+        <w:instrText xml:space="preserve"> SEQ Figura \* ARABIC </w:instrText>
+      </w:r>
+      <w:r>
+        <w:fldChar w:fldCharType="separate"/>
+      </w:r>
+      <w:r>
+        <w:rPr>
+          <w:noProof/>
+        </w:rPr>
+        <w:t>9</w:t>
+      </w:r>
+      <w:r>
+        <w:rPr>
+          <w:noProof/>
+        </w:rPr>
+        <w:fldChar w:fldCharType="end"/>
+      </w:r>
+      <w:r>
+        <w:t xml:space="preserve"> - </w:t>
+      </w:r>
+      <w:r>
+        <w:t>Configurando execução do projeto ATL (</w:t>
+      </w:r>
+      <w:r>
+        <w:t>3</w:t>
+      </w:r>
+      <w:r>
+        <w:t>)</w:t>
+      </w:r>
+    </w:p>
+    <w:p>
+      <w:r>
+        <w:t xml:space="preserve">Finalizada esta etapa nos resta adicionar as funções para realizar de fato o </w:t>
+      </w:r>
+      <w:proofErr w:type="spellStart"/>
+      <w:r>
+        <w:t>refactoring</w:t>
+      </w:r>
+      <w:proofErr w:type="spellEnd"/>
+      <w:r>
+        <w:t xml:space="preserve"> do código.</w:t>
+      </w:r>
+    </w:p>
+    <w:p/>
+    <w:p>
+      <w:pPr>
+        <w:pStyle w:val="PargrafodaLista"/>
+        <w:numPr>
+          <w:ilvl w:val="0"/>
+          <w:numId w:val="2"/>
+        </w:numPr>
+      </w:pPr>
+      <w:r>
+        <w:t xml:space="preserve">Funções ATL para realizar o </w:t>
+      </w:r>
+      <w:proofErr w:type="spellStart"/>
+      <w:r>
+        <w:t>refactoring</w:t>
+      </w:r>
+      <w:proofErr w:type="spellEnd"/>
+    </w:p>
+    <w:p>
+      <w:pPr>
+        <w:pStyle w:val="PargrafodaLista"/>
+        <w:numPr>
+          <w:ilvl w:val="0"/>
+          <w:numId w:val="2"/>
+        </w:numPr>
+      </w:pPr>
+      <w:r>
+        <w:t xml:space="preserve">Geração do código Java após a aplicação do </w:t>
+      </w:r>
+      <w:proofErr w:type="spellStart"/>
+      <w:r>
+        <w:t>refactoring</w:t>
+      </w:r>
+      <w:proofErr w:type="spellEnd"/>
+    </w:p>
+    <w:p>
+      <w:r>
+        <w:t xml:space="preserve">Para gerar o código Java novamente, será criado um novo projeto utilizando </w:t>
+      </w:r>
+      <w:proofErr w:type="spellStart"/>
+      <w:r>
+        <w:t>Gradle</w:t>
+      </w:r>
+      <w:proofErr w:type="spellEnd"/>
+      <w:r>
+        <w:t xml:space="preserve"> para gerenciar as dependências.</w:t>
+      </w:r>
+    </w:p>
+    <w:p>
+      <w:r>
+        <w:t xml:space="preserve">File </w:t>
+      </w:r>
+      <w:r>
+        <w:sym w:font="Wingdings" w:char="F0E0"/>
+      </w:r>
+      <w:r>
+        <w:t xml:space="preserve"> New </w:t>
+      </w:r>
+      <w:r>
+        <w:sym w:font="Wingdings" w:char="F0E0"/>
+      </w:r>
+      <w:r>
+        <w:t xml:space="preserve"> </w:t>
+      </w:r>
+      <w:proofErr w:type="spellStart"/>
+      <w:r>
+        <w:t>Other</w:t>
+      </w:r>
+      <w:proofErr w:type="spellEnd"/>
+      <w:r>
+        <w:t xml:space="preserve"> </w:t>
+      </w:r>
+      <w:r>
+        <w:sym w:font="Wingdings" w:char="F0E0"/>
+      </w:r>
+      <w:r>
+        <w:t xml:space="preserve"> </w:t>
+      </w:r>
+      <w:proofErr w:type="spellStart"/>
+      <w:r>
+        <w:t>Gradle</w:t>
+      </w:r>
+      <w:proofErr w:type="spellEnd"/>
+      <w:r>
+        <w:t xml:space="preserve"> Project </w:t>
+      </w:r>
+      <w:r>
+        <w:sym w:font="Wingdings" w:char="F0E0"/>
+      </w:r>
+      <w:r>
+        <w:t xml:space="preserve"> Next</w:t>
+      </w:r>
+      <w:r>
+        <w:sym w:font="Wingdings" w:char="F0E0"/>
+      </w:r>
+      <w:r>
+        <w:t xml:space="preserve"> </w:t>
+      </w:r>
+      <w:proofErr w:type="spellStart"/>
+      <w:r>
+        <w:t>Next</w:t>
+      </w:r>
+      <w:proofErr w:type="spellEnd"/>
+      <w:r>
+        <w:t xml:space="preserve"> </w:t>
+      </w:r>
+      <w:r>
+        <w:sym w:font="Wingdings" w:char="F0E0"/>
+      </w:r>
+      <w:r>
+        <w:t xml:space="preserve"> Dê um nome ao seu projeto </w:t>
+      </w:r>
+      <w:r>
+        <w:sym w:font="Wingdings" w:char="F0E0"/>
+      </w:r>
+      <w:r>
+        <w:t xml:space="preserve"> </w:t>
+      </w:r>
+      <w:proofErr w:type="spellStart"/>
+      <w:r>
+        <w:t>Finish</w:t>
+      </w:r>
+      <w:proofErr w:type="spellEnd"/>
+    </w:p>
+    <w:p>
+      <w:pPr>
+        <w:keepNext/>
+        <w:jc w:val="center"/>
+      </w:pPr>
+      <w:r>
+        <w:rPr>
+          <w:noProof/>
+        </w:rPr>
+        <w:drawing>
+          <wp:inline distT="0" distB="0" distL="0" distR="0">
+            <wp:extent cx="3923834" cy="2892582"/>
+            <wp:effectExtent l="0" t="0" r="635" b="3175"/>
+            <wp:docPr id="2" name="Imagem 2"/>
+            <wp:cNvGraphicFramePr>
+              <a:graphicFrameLocks xmlns:a="http://schemas.openxmlformats.org/drawingml/2006/main" noChangeAspect="1"/>
+            </wp:cNvGraphicFramePr>
+            <a:graphic xmlns:a="http://schemas.openxmlformats.org/drawingml/2006/main">
+              <a:graphicData uri="http://schemas.openxmlformats.org/drawingml/2006/picture">
+                <pic:pic xmlns:pic="http://schemas.openxmlformats.org/drawingml/2006/picture">
+                  <pic:nvPicPr>
+                    <pic:cNvPr id="0" name="Picture 1"/>
+                    <pic:cNvPicPr>
+                      <a:picLocks noChangeAspect="1" noChangeArrowheads="1"/>
+                    </pic:cNvPicPr>
+                  </pic:nvPicPr>
+                  <pic:blipFill>
+                    <a:blip r:embed="rId19" cstate="print">
+                      <a:extLst>
+                        <a:ext uri="{28A0092B-C50C-407E-A947-70E740481C1C}">
+                          <a14:useLocalDpi xmlns:a14="http://schemas.microsoft.com/office/drawing/2010/main" val="0"/>
+                        </a:ext>
+                      </a:extLst>
+                    </a:blip>
+                    <a:srcRect/>
+                    <a:stretch>
+                      <a:fillRect/>
+                    </a:stretch>
+                  </pic:blipFill>
+                  <pic:spPr bwMode="auto">
+                    <a:xfrm>
+                      <a:off x="0" y="0"/>
+                      <a:ext cx="3934840" cy="2900695"/>
+                    </a:xfrm>
+                    <a:prstGeom prst="rect">
+                      <a:avLst/>
+                    </a:prstGeom>
+                    <a:noFill/>
+                    <a:ln>
+                      <a:noFill/>
+                    </a:ln>
+                  </pic:spPr>
+                </pic:pic>
+              </a:graphicData>
+            </a:graphic>
+          </wp:inline>
+        </w:drawing>
+      </w:r>
+    </w:p>
+    <w:p>
+      <w:pPr>
+        <w:pStyle w:val="Legenda"/>
+        <w:jc w:val="center"/>
+      </w:pPr>
+      <w:r>
+        <w:t xml:space="preserve">Figura </w:t>
+      </w:r>
       <w:fldSimple w:instr=" SEQ Figura \* ARABIC ">
         <w:r>
           <w:rPr>
             <w:noProof/>
           </w:rPr>
-          <w:t>9</w:t>
+          <w:t>10</w:t>
         </w:r>
       </w:fldSimple>
       <w:r>
-        <w:t xml:space="preserve"> - </w:t>
-      </w:r>
-      <w:r>
-        <w:t>Configurando execução do projeto ATL (</w:t>
-      </w:r>
-      <w:r>
-        <w:t>3</w:t>
-      </w:r>
-      <w:r>
-        <w:t>)</w:t>
-      </w:r>
-    </w:p>
-    <w:p>
-      <w:r>
-        <w:t xml:space="preserve">Finalizada esta etapa nos resta adicionar as funções para realizar de fato o </w:t>
+        <w:t xml:space="preserve"> - Criando projeto </w:t>
+      </w:r>
+      <w:proofErr w:type="spellStart"/>
+      <w:r>
+        <w:t>Gradle</w:t>
+      </w:r>
+      <w:proofErr w:type="spellEnd"/>
+    </w:p>
+    <w:p>
+      <w:r>
+        <w:lastRenderedPageBreak/>
+        <w:t xml:space="preserve">O projeto </w:t>
+      </w:r>
+      <w:proofErr w:type="spellStart"/>
+      <w:r>
+        <w:t>Gradle</w:t>
+      </w:r>
+      <w:proofErr w:type="spellEnd"/>
+      <w:r>
+        <w:t xml:space="preserve"> já será criado com a dependência do </w:t>
+      </w:r>
+      <w:r>
+        <w:t xml:space="preserve">projeto </w:t>
+      </w:r>
+      <w:proofErr w:type="spellStart"/>
+      <w:r>
+        <w:t>Guava</w:t>
+      </w:r>
+      <w:proofErr w:type="spellEnd"/>
+      <w:r>
+        <w:t xml:space="preserve"> </w:t>
+      </w:r>
+      <w:r>
+        <w:t>fornecido pelo</w:t>
+      </w:r>
+      <w:r>
+        <w:t xml:space="preserve"> Google</w:t>
+      </w:r>
+      <w:r>
+        <w:t>, porém caso não haja tal dependência explícita em seu projeto, apenas adicione-a. Seu arquivo de dependências deverá ser parecido com o demostrado na Figura 11.</w:t>
+      </w:r>
+    </w:p>
+    <w:p>
+      <w:pPr>
+        <w:keepNext/>
+      </w:pPr>
+      <w:r>
+        <w:rPr>
+          <w:noProof/>
+        </w:rPr>
+        <w:drawing>
+          <wp:inline distT="0" distB="0" distL="0" distR="0" wp14:anchorId="67511F88" wp14:editId="330EAE18">
+            <wp:extent cx="5400040" cy="3442970"/>
+            <wp:effectExtent l="0" t="0" r="0" b="5080"/>
+            <wp:docPr id="5" name="Imagem 5"/>
+            <wp:cNvGraphicFramePr>
+              <a:graphicFrameLocks xmlns:a="http://schemas.openxmlformats.org/drawingml/2006/main" noChangeAspect="1"/>
+            </wp:cNvGraphicFramePr>
+            <a:graphic xmlns:a="http://schemas.openxmlformats.org/drawingml/2006/main">
+              <a:graphicData uri="http://schemas.openxmlformats.org/drawingml/2006/picture">
+                <pic:pic xmlns:pic="http://schemas.openxmlformats.org/drawingml/2006/picture">
+                  <pic:nvPicPr>
+                    <pic:cNvPr id="1" name=""/>
+                    <pic:cNvPicPr/>
+                  </pic:nvPicPr>
+                  <pic:blipFill>
+                    <a:blip r:embed="rId20"/>
+                    <a:stretch>
+                      <a:fillRect/>
+                    </a:stretch>
+                  </pic:blipFill>
+                  <pic:spPr>
+                    <a:xfrm>
+                      <a:off x="0" y="0"/>
+                      <a:ext cx="5400040" cy="3442970"/>
+                    </a:xfrm>
+                    <a:prstGeom prst="rect">
+                      <a:avLst/>
+                    </a:prstGeom>
+                  </pic:spPr>
+                </pic:pic>
+              </a:graphicData>
+            </a:graphic>
+          </wp:inline>
+        </w:drawing>
+      </w:r>
+    </w:p>
+    <w:p>
+      <w:pPr>
+        <w:pStyle w:val="Legenda"/>
+        <w:jc w:val="center"/>
+      </w:pPr>
+      <w:r>
+        <w:t xml:space="preserve">Figura </w:t>
+      </w:r>
+      <w:fldSimple w:instr=" SEQ Figura \* ARABIC ">
+        <w:r>
+          <w:rPr>
+            <w:noProof/>
+          </w:rPr>
+          <w:t>11</w:t>
+        </w:r>
+      </w:fldSimple>
+      <w:r>
+        <w:t xml:space="preserve"> - Arquivo de dependências </w:t>
+      </w:r>
+      <w:proofErr w:type="spellStart"/>
+      <w:proofErr w:type="gramStart"/>
+      <w:r>
+        <w:t>build.gradle</w:t>
+      </w:r>
+      <w:proofErr w:type="spellEnd"/>
+      <w:proofErr w:type="gramEnd"/>
+    </w:p>
+    <w:p/>
+    <w:p>
+      <w:r>
+        <w:t xml:space="preserve">Assim como foi feito no projeto ATL, é necessário adicionar os plugins do </w:t>
+      </w:r>
+      <w:proofErr w:type="spellStart"/>
+      <w:r>
+        <w:t>MoDisco</w:t>
+      </w:r>
+      <w:proofErr w:type="spellEnd"/>
+      <w:r>
+        <w:t xml:space="preserve"> ao projeto que estamos criando agora para recriar o código Java. Os plugins a serem adicionados são:</w:t>
+      </w:r>
+    </w:p>
+    <w:p>
+      <w:pPr>
+        <w:pStyle w:val="PargrafodaLista"/>
+        <w:numPr>
+          <w:ilvl w:val="0"/>
+          <w:numId w:val="4"/>
+        </w:numPr>
+      </w:pPr>
+      <w:proofErr w:type="spellStart"/>
+      <w:proofErr w:type="gramStart"/>
+      <w:r>
+        <w:t>org.eclipse.gmt.modisco.java.generation</w:t>
+      </w:r>
+      <w:proofErr w:type="spellEnd"/>
+      <w:proofErr w:type="gramEnd"/>
+    </w:p>
+    <w:p>
+      <w:pPr>
+        <w:pStyle w:val="PargrafodaLista"/>
+        <w:numPr>
+          <w:ilvl w:val="0"/>
+          <w:numId w:val="4"/>
+        </w:numPr>
+      </w:pPr>
+      <w:proofErr w:type="spellStart"/>
+      <w:proofErr w:type="gramStart"/>
+      <w:r>
+        <w:t>org.eclipse.modisco.util.emf.core</w:t>
+      </w:r>
+      <w:proofErr w:type="spellEnd"/>
+      <w:proofErr w:type="gramEnd"/>
+      <w:r>
+        <w:t xml:space="preserve"> </w:t>
+      </w:r>
+    </w:p>
+    <w:p>
+      <w:r>
+        <w:t>OBS.: O passo-a-passo sobre como importar plugins a um projeto no eclipse pode ser visto na Figura 5.</w:t>
+      </w:r>
+    </w:p>
+    <w:p>
+      <w:r>
+        <w:t xml:space="preserve">Após adicionar todas as dependências, </w:t>
+      </w:r>
+      <w:r>
+        <w:t xml:space="preserve">vamos implementar a classe Java responsável por gerar o código após o </w:t>
       </w:r>
       <w:proofErr w:type="spellStart"/>
       <w:r>
@@ -1644,15 +2195,1645 @@
       </w:r>
       <w:proofErr w:type="spellEnd"/>
       <w:r>
-        <w:t xml:space="preserve"> do código.</w:t>
-      </w:r>
-    </w:p>
+        <w:t xml:space="preserve"> ser aplicado. A classe deve seguir o modelo apresentado a seguir.</w:t>
+      </w:r>
+    </w:p>
+    <w:tbl>
+      <w:tblPr>
+        <w:tblStyle w:val="Tabelacomgrade"/>
+        <w:tblW w:w="0" w:type="auto"/>
+        <w:tblLook w:val="04A0" w:firstRow="1" w:lastRow="0" w:firstColumn="1" w:lastColumn="0" w:noHBand="0" w:noVBand="1"/>
+      </w:tblPr>
+      <w:tblGrid>
+        <w:gridCol w:w="8494"/>
+      </w:tblGrid>
+      <w:tr>
+        <w:tc>
+          <w:tcPr>
+            <w:tcW w:w="8494" w:type="dxa"/>
+          </w:tcPr>
+          <w:p>
+            <w:r>
+              <w:t>Classe Generation.java</w:t>
+            </w:r>
+          </w:p>
+        </w:tc>
+      </w:tr>
+      <w:tr>
+        <w:tc>
+          <w:tcPr>
+            <w:tcW w:w="8494" w:type="dxa"/>
+          </w:tcPr>
+          <w:p>
+            <w:pPr>
+              <w:rPr>
+                <w:sz w:val="16"/>
+              </w:rPr>
+            </w:pPr>
+            <w:proofErr w:type="spellStart"/>
+            <w:r>
+              <w:rPr>
+                <w:color w:val="990099"/>
+                <w:sz w:val="16"/>
+              </w:rPr>
+              <w:t>package</w:t>
+            </w:r>
+            <w:proofErr w:type="spellEnd"/>
+            <w:r>
+              <w:rPr>
+                <w:sz w:val="16"/>
+              </w:rPr>
+              <w:t xml:space="preserve"> </w:t>
+            </w:r>
+            <w:proofErr w:type="gramStart"/>
+            <w:r>
+              <w:rPr>
+                <w:sz w:val="16"/>
+              </w:rPr>
+              <w:t>com.william</w:t>
+            </w:r>
+            <w:proofErr w:type="gramEnd"/>
+            <w:r>
+              <w:rPr>
+                <w:sz w:val="16"/>
+              </w:rPr>
+              <w:t>.mo631.generator;</w:t>
+            </w:r>
+          </w:p>
+          <w:p>
+            <w:pPr>
+              <w:rPr>
+                <w:sz w:val="16"/>
+              </w:rPr>
+            </w:pPr>
+          </w:p>
+          <w:p>
+            <w:pPr>
+              <w:rPr>
+                <w:sz w:val="16"/>
+              </w:rPr>
+            </w:pPr>
+            <w:proofErr w:type="spellStart"/>
+            <w:r>
+              <w:rPr>
+                <w:color w:val="990099"/>
+                <w:sz w:val="16"/>
+              </w:rPr>
+              <w:t>import</w:t>
+            </w:r>
+            <w:proofErr w:type="spellEnd"/>
+            <w:r>
+              <w:rPr>
+                <w:color w:val="990099"/>
+                <w:sz w:val="16"/>
+              </w:rPr>
+              <w:t xml:space="preserve"> </w:t>
+            </w:r>
+            <w:proofErr w:type="spellStart"/>
+            <w:proofErr w:type="gramStart"/>
+            <w:r>
+              <w:rPr>
+                <w:sz w:val="16"/>
+              </w:rPr>
+              <w:t>java.io.File</w:t>
+            </w:r>
+            <w:proofErr w:type="spellEnd"/>
+            <w:proofErr w:type="gramEnd"/>
+            <w:r>
+              <w:rPr>
+                <w:sz w:val="16"/>
+              </w:rPr>
+              <w:t>;</w:t>
+            </w:r>
+          </w:p>
+          <w:p>
+            <w:pPr>
+              <w:rPr>
+                <w:sz w:val="16"/>
+              </w:rPr>
+            </w:pPr>
+            <w:proofErr w:type="spellStart"/>
+            <w:r>
+              <w:rPr>
+                <w:color w:val="990099"/>
+                <w:sz w:val="16"/>
+              </w:rPr>
+              <w:t>import</w:t>
+            </w:r>
+            <w:proofErr w:type="spellEnd"/>
+            <w:r>
+              <w:rPr>
+                <w:color w:val="990099"/>
+                <w:sz w:val="16"/>
+              </w:rPr>
+              <w:t xml:space="preserve"> </w:t>
+            </w:r>
+            <w:proofErr w:type="spellStart"/>
+            <w:proofErr w:type="gramStart"/>
+            <w:r>
+              <w:rPr>
+                <w:sz w:val="16"/>
+              </w:rPr>
+              <w:t>java.io.IOException</w:t>
+            </w:r>
+            <w:proofErr w:type="spellEnd"/>
+            <w:proofErr w:type="gramEnd"/>
+            <w:r>
+              <w:rPr>
+                <w:sz w:val="16"/>
+              </w:rPr>
+              <w:t>;</w:t>
+            </w:r>
+          </w:p>
+          <w:p>
+            <w:pPr>
+              <w:rPr>
+                <w:sz w:val="16"/>
+              </w:rPr>
+            </w:pPr>
+            <w:proofErr w:type="spellStart"/>
+            <w:r>
+              <w:rPr>
+                <w:color w:val="990099"/>
+                <w:sz w:val="16"/>
+              </w:rPr>
+              <w:t>import</w:t>
+            </w:r>
+            <w:proofErr w:type="spellEnd"/>
+            <w:r>
+              <w:rPr>
+                <w:color w:val="990099"/>
+                <w:sz w:val="16"/>
+              </w:rPr>
+              <w:t xml:space="preserve"> </w:t>
+            </w:r>
+            <w:proofErr w:type="spellStart"/>
+            <w:proofErr w:type="gramStart"/>
+            <w:r>
+              <w:rPr>
+                <w:sz w:val="16"/>
+              </w:rPr>
+              <w:t>java.util</w:t>
+            </w:r>
+            <w:proofErr w:type="gramEnd"/>
+            <w:r>
+              <w:rPr>
+                <w:sz w:val="16"/>
+              </w:rPr>
+              <w:t>.ArrayList</w:t>
+            </w:r>
+            <w:proofErr w:type="spellEnd"/>
+            <w:r>
+              <w:rPr>
+                <w:sz w:val="16"/>
+              </w:rPr>
+              <w:t>;</w:t>
+            </w:r>
+          </w:p>
+          <w:p>
+            <w:pPr>
+              <w:rPr>
+                <w:sz w:val="16"/>
+              </w:rPr>
+            </w:pPr>
+          </w:p>
+          <w:p>
+            <w:pPr>
+              <w:rPr>
+                <w:sz w:val="16"/>
+              </w:rPr>
+            </w:pPr>
+            <w:proofErr w:type="spellStart"/>
+            <w:r>
+              <w:rPr>
+                <w:color w:val="990099"/>
+                <w:sz w:val="16"/>
+              </w:rPr>
+              <w:t>import</w:t>
+            </w:r>
+            <w:proofErr w:type="spellEnd"/>
+            <w:r>
+              <w:rPr>
+                <w:color w:val="990099"/>
+                <w:sz w:val="16"/>
+              </w:rPr>
+              <w:t xml:space="preserve"> </w:t>
+            </w:r>
+            <w:proofErr w:type="spellStart"/>
+            <w:r>
+              <w:rPr>
+                <w:sz w:val="16"/>
+              </w:rPr>
+              <w:t>org.eclipse.emf.common.util.URI</w:t>
+            </w:r>
+            <w:proofErr w:type="spellEnd"/>
+            <w:r>
+              <w:rPr>
+                <w:sz w:val="16"/>
+              </w:rPr>
+              <w:t>;</w:t>
+            </w:r>
+          </w:p>
+          <w:p>
+            <w:pPr>
+              <w:rPr>
+                <w:sz w:val="16"/>
+              </w:rPr>
+            </w:pPr>
+            <w:proofErr w:type="spellStart"/>
+            <w:r>
+              <w:rPr>
+                <w:color w:val="990099"/>
+                <w:sz w:val="16"/>
+              </w:rPr>
+              <w:t>import</w:t>
+            </w:r>
+            <w:proofErr w:type="spellEnd"/>
+            <w:r>
+              <w:rPr>
+                <w:color w:val="990099"/>
+                <w:sz w:val="16"/>
+              </w:rPr>
+              <w:t xml:space="preserve"> </w:t>
+            </w:r>
+            <w:proofErr w:type="spellStart"/>
+            <w:proofErr w:type="gramStart"/>
+            <w:r>
+              <w:rPr>
+                <w:sz w:val="16"/>
+              </w:rPr>
+              <w:t>org.eclipse.emf.ecore</w:t>
+            </w:r>
+            <w:proofErr w:type="gramEnd"/>
+            <w:r>
+              <w:rPr>
+                <w:sz w:val="16"/>
+              </w:rPr>
+              <w:t>.EPackage</w:t>
+            </w:r>
+            <w:proofErr w:type="spellEnd"/>
+            <w:r>
+              <w:rPr>
+                <w:sz w:val="16"/>
+              </w:rPr>
+              <w:t>;</w:t>
+            </w:r>
+          </w:p>
+          <w:p>
+            <w:pPr>
+              <w:rPr>
+                <w:sz w:val="16"/>
+              </w:rPr>
+            </w:pPr>
+            <w:proofErr w:type="spellStart"/>
+            <w:r>
+              <w:rPr>
+                <w:color w:val="990099"/>
+                <w:sz w:val="16"/>
+              </w:rPr>
+              <w:t>import</w:t>
+            </w:r>
+            <w:proofErr w:type="spellEnd"/>
+            <w:r>
+              <w:rPr>
+                <w:color w:val="990099"/>
+                <w:sz w:val="16"/>
+              </w:rPr>
+              <w:t xml:space="preserve"> </w:t>
+            </w:r>
+            <w:proofErr w:type="spellStart"/>
+            <w:proofErr w:type="gramStart"/>
+            <w:r>
+              <w:rPr>
+                <w:sz w:val="16"/>
+              </w:rPr>
+              <w:t>org.eclipse.emf.ecore</w:t>
+            </w:r>
+            <w:proofErr w:type="gramEnd"/>
+            <w:r>
+              <w:rPr>
+                <w:sz w:val="16"/>
+              </w:rPr>
+              <w:t>.resource.Resource</w:t>
+            </w:r>
+            <w:proofErr w:type="spellEnd"/>
+            <w:r>
+              <w:rPr>
+                <w:sz w:val="16"/>
+              </w:rPr>
+              <w:t>;</w:t>
+            </w:r>
+          </w:p>
+          <w:p>
+            <w:pPr>
+              <w:rPr>
+                <w:sz w:val="16"/>
+              </w:rPr>
+            </w:pPr>
+            <w:proofErr w:type="spellStart"/>
+            <w:r>
+              <w:rPr>
+                <w:color w:val="990099"/>
+                <w:sz w:val="16"/>
+              </w:rPr>
+              <w:t>import</w:t>
+            </w:r>
+            <w:proofErr w:type="spellEnd"/>
+            <w:r>
+              <w:rPr>
+                <w:color w:val="990099"/>
+                <w:sz w:val="16"/>
+              </w:rPr>
+              <w:t xml:space="preserve"> </w:t>
+            </w:r>
+            <w:proofErr w:type="spellStart"/>
+            <w:proofErr w:type="gramStart"/>
+            <w:r>
+              <w:rPr>
+                <w:sz w:val="16"/>
+              </w:rPr>
+              <w:t>org.eclipse.emf.ecore.xmi.XMIResource</w:t>
+            </w:r>
+            <w:proofErr w:type="spellEnd"/>
+            <w:proofErr w:type="gramEnd"/>
+            <w:r>
+              <w:rPr>
+                <w:sz w:val="16"/>
+              </w:rPr>
+              <w:t>;</w:t>
+            </w:r>
+          </w:p>
+          <w:p>
+            <w:pPr>
+              <w:rPr>
+                <w:sz w:val="16"/>
+              </w:rPr>
+            </w:pPr>
+            <w:proofErr w:type="spellStart"/>
+            <w:r>
+              <w:rPr>
+                <w:color w:val="990099"/>
+                <w:sz w:val="16"/>
+              </w:rPr>
+              <w:t>import</w:t>
+            </w:r>
+            <w:proofErr w:type="spellEnd"/>
+            <w:r>
+              <w:rPr>
+                <w:color w:val="990099"/>
+                <w:sz w:val="16"/>
+              </w:rPr>
+              <w:t xml:space="preserve"> </w:t>
+            </w:r>
+            <w:proofErr w:type="spellStart"/>
+            <w:proofErr w:type="gramStart"/>
+            <w:r>
+              <w:rPr>
+                <w:sz w:val="16"/>
+              </w:rPr>
+              <w:t>org.eclipse.emf.ecore.xmi.impl</w:t>
+            </w:r>
+            <w:proofErr w:type="gramEnd"/>
+            <w:r>
+              <w:rPr>
+                <w:sz w:val="16"/>
+              </w:rPr>
+              <w:t>.XMIResourceFactoryImpl</w:t>
+            </w:r>
+            <w:proofErr w:type="spellEnd"/>
+            <w:r>
+              <w:rPr>
+                <w:sz w:val="16"/>
+              </w:rPr>
+              <w:t>;</w:t>
+            </w:r>
+          </w:p>
+          <w:p>
+            <w:pPr>
+              <w:rPr>
+                <w:sz w:val="16"/>
+              </w:rPr>
+            </w:pPr>
+            <w:proofErr w:type="spellStart"/>
+            <w:r>
+              <w:rPr>
+                <w:color w:val="990099"/>
+                <w:sz w:val="16"/>
+              </w:rPr>
+              <w:t>import</w:t>
+            </w:r>
+            <w:proofErr w:type="spellEnd"/>
+            <w:r>
+              <w:rPr>
+                <w:color w:val="990099"/>
+                <w:sz w:val="16"/>
+              </w:rPr>
+              <w:t xml:space="preserve"> </w:t>
+            </w:r>
+            <w:proofErr w:type="spellStart"/>
+            <w:proofErr w:type="gramStart"/>
+            <w:r>
+              <w:rPr>
+                <w:sz w:val="16"/>
+              </w:rPr>
+              <w:t>org.eclipse.emf.ecore.xmi.impl</w:t>
+            </w:r>
+            <w:proofErr w:type="gramEnd"/>
+            <w:r>
+              <w:rPr>
+                <w:sz w:val="16"/>
+              </w:rPr>
+              <w:t>.XMIResourceImpl</w:t>
+            </w:r>
+            <w:proofErr w:type="spellEnd"/>
+            <w:r>
+              <w:rPr>
+                <w:sz w:val="16"/>
+              </w:rPr>
+              <w:t>;</w:t>
+            </w:r>
+          </w:p>
+          <w:p>
+            <w:pPr>
+              <w:rPr>
+                <w:sz w:val="16"/>
+              </w:rPr>
+            </w:pPr>
+            <w:proofErr w:type="spellStart"/>
+            <w:r>
+              <w:rPr>
+                <w:color w:val="990099"/>
+                <w:sz w:val="16"/>
+              </w:rPr>
+              <w:t>import</w:t>
+            </w:r>
+            <w:proofErr w:type="spellEnd"/>
+            <w:r>
+              <w:rPr>
+                <w:color w:val="990099"/>
+                <w:sz w:val="16"/>
+              </w:rPr>
+              <w:t xml:space="preserve"> </w:t>
+            </w:r>
+            <w:proofErr w:type="spellStart"/>
+            <w:proofErr w:type="gramStart"/>
+            <w:r>
+              <w:rPr>
+                <w:sz w:val="16"/>
+              </w:rPr>
+              <w:t>org.eclipse.gmt.modisco.java.emf.JavaPackage</w:t>
+            </w:r>
+            <w:proofErr w:type="spellEnd"/>
+            <w:proofErr w:type="gramEnd"/>
+            <w:r>
+              <w:rPr>
+                <w:sz w:val="16"/>
+              </w:rPr>
+              <w:t>;</w:t>
+            </w:r>
+          </w:p>
+          <w:p>
+            <w:pPr>
+              <w:rPr>
+                <w:sz w:val="16"/>
+              </w:rPr>
+            </w:pPr>
+            <w:proofErr w:type="spellStart"/>
+            <w:r>
+              <w:rPr>
+                <w:color w:val="990099"/>
+                <w:sz w:val="16"/>
+              </w:rPr>
+              <w:t>import</w:t>
+            </w:r>
+            <w:proofErr w:type="spellEnd"/>
+            <w:r>
+              <w:rPr>
+                <w:color w:val="990099"/>
+                <w:sz w:val="16"/>
+              </w:rPr>
+              <w:t xml:space="preserve"> </w:t>
+            </w:r>
+            <w:proofErr w:type="gramStart"/>
+            <w:r>
+              <w:rPr>
+                <w:sz w:val="16"/>
+              </w:rPr>
+              <w:t>org.eclipse.gmt.modisco.java.generation</w:t>
+            </w:r>
+            <w:proofErr w:type="gramEnd"/>
+            <w:r>
+              <w:rPr>
+                <w:sz w:val="16"/>
+              </w:rPr>
+              <w:t>.files.GenerateJavaExtended;</w:t>
+            </w:r>
+          </w:p>
+          <w:p>
+            <w:pPr>
+              <w:rPr>
+                <w:sz w:val="16"/>
+              </w:rPr>
+            </w:pPr>
+          </w:p>
+          <w:p>
+            <w:pPr>
+              <w:rPr>
+                <w:sz w:val="16"/>
+              </w:rPr>
+            </w:pPr>
+            <w:proofErr w:type="spellStart"/>
+            <w:r>
+              <w:rPr>
+                <w:color w:val="990099"/>
+                <w:sz w:val="16"/>
+              </w:rPr>
+              <w:t>public</w:t>
+            </w:r>
+            <w:proofErr w:type="spellEnd"/>
+            <w:r>
+              <w:rPr>
+                <w:color w:val="990099"/>
+                <w:sz w:val="16"/>
+              </w:rPr>
+              <w:t xml:space="preserve"> </w:t>
+            </w:r>
+            <w:proofErr w:type="spellStart"/>
+            <w:r>
+              <w:rPr>
+                <w:color w:val="990099"/>
+                <w:sz w:val="16"/>
+              </w:rPr>
+              <w:t>class</w:t>
+            </w:r>
+            <w:proofErr w:type="spellEnd"/>
+            <w:r>
+              <w:rPr>
+                <w:color w:val="990099"/>
+                <w:sz w:val="16"/>
+              </w:rPr>
+              <w:t xml:space="preserve"> </w:t>
+            </w:r>
+            <w:proofErr w:type="spellStart"/>
+            <w:r>
+              <w:rPr>
+                <w:sz w:val="16"/>
+              </w:rPr>
+              <w:t>Generation</w:t>
+            </w:r>
+            <w:proofErr w:type="spellEnd"/>
+            <w:r>
+              <w:rPr>
+                <w:sz w:val="16"/>
+              </w:rPr>
+              <w:t xml:space="preserve"> {</w:t>
+            </w:r>
+          </w:p>
+          <w:p>
+            <w:pPr>
+              <w:rPr>
+                <w:sz w:val="16"/>
+              </w:rPr>
+            </w:pPr>
+          </w:p>
+          <w:p>
+            <w:pPr>
+              <w:rPr>
+                <w:sz w:val="16"/>
+              </w:rPr>
+            </w:pPr>
+            <w:r>
+              <w:rPr>
+                <w:sz w:val="16"/>
+              </w:rPr>
+              <w:tab/>
+            </w:r>
+            <w:proofErr w:type="spellStart"/>
+            <w:r>
+              <w:rPr>
+                <w:color w:val="990099"/>
+                <w:sz w:val="16"/>
+              </w:rPr>
+              <w:t>public</w:t>
+            </w:r>
+            <w:proofErr w:type="spellEnd"/>
+            <w:r>
+              <w:rPr>
+                <w:color w:val="990099"/>
+                <w:sz w:val="16"/>
+              </w:rPr>
+              <w:t xml:space="preserve"> </w:t>
+            </w:r>
+            <w:proofErr w:type="spellStart"/>
+            <w:r>
+              <w:rPr>
+                <w:color w:val="990099"/>
+                <w:sz w:val="16"/>
+              </w:rPr>
+              <w:t>static</w:t>
+            </w:r>
+            <w:proofErr w:type="spellEnd"/>
+            <w:r>
+              <w:rPr>
+                <w:color w:val="990099"/>
+                <w:sz w:val="16"/>
+              </w:rPr>
+              <w:t xml:space="preserve"> </w:t>
+            </w:r>
+            <w:proofErr w:type="spellStart"/>
+            <w:r>
+              <w:rPr>
+                <w:color w:val="990099"/>
+                <w:sz w:val="16"/>
+              </w:rPr>
+              <w:t>void</w:t>
+            </w:r>
+            <w:proofErr w:type="spellEnd"/>
+            <w:r>
+              <w:rPr>
+                <w:color w:val="990099"/>
+                <w:sz w:val="16"/>
+              </w:rPr>
+              <w:t xml:space="preserve"> </w:t>
+            </w:r>
+            <w:proofErr w:type="spellStart"/>
+            <w:proofErr w:type="gramStart"/>
+            <w:r>
+              <w:rPr>
+                <w:sz w:val="16"/>
+              </w:rPr>
+              <w:t>main</w:t>
+            </w:r>
+            <w:proofErr w:type="spellEnd"/>
+            <w:r>
+              <w:rPr>
+                <w:sz w:val="16"/>
+              </w:rPr>
+              <w:t>(</w:t>
+            </w:r>
+            <w:proofErr w:type="spellStart"/>
+            <w:proofErr w:type="gramEnd"/>
+            <w:r>
+              <w:rPr>
+                <w:sz w:val="16"/>
+              </w:rPr>
+              <w:t>String</w:t>
+            </w:r>
+            <w:proofErr w:type="spellEnd"/>
+            <w:r>
+              <w:rPr>
+                <w:sz w:val="16"/>
+              </w:rPr>
+              <w:t xml:space="preserve">[] </w:t>
+            </w:r>
+            <w:proofErr w:type="spellStart"/>
+            <w:r>
+              <w:rPr>
+                <w:sz w:val="16"/>
+              </w:rPr>
+              <w:t>args</w:t>
+            </w:r>
+            <w:proofErr w:type="spellEnd"/>
+            <w:r>
+              <w:rPr>
+                <w:sz w:val="16"/>
+              </w:rPr>
+              <w:t xml:space="preserve">) </w:t>
+            </w:r>
+            <w:proofErr w:type="spellStart"/>
+            <w:r>
+              <w:rPr>
+                <w:color w:val="990099"/>
+                <w:sz w:val="16"/>
+              </w:rPr>
+              <w:t>throws</w:t>
+            </w:r>
+            <w:proofErr w:type="spellEnd"/>
+            <w:r>
+              <w:rPr>
+                <w:color w:val="990099"/>
+                <w:sz w:val="16"/>
+              </w:rPr>
+              <w:t xml:space="preserve"> </w:t>
+            </w:r>
+            <w:proofErr w:type="spellStart"/>
+            <w:r>
+              <w:rPr>
+                <w:sz w:val="16"/>
+              </w:rPr>
+              <w:t>IOException</w:t>
+            </w:r>
+            <w:proofErr w:type="spellEnd"/>
+            <w:r>
+              <w:rPr>
+                <w:sz w:val="16"/>
+              </w:rPr>
+              <w:t xml:space="preserve"> {</w:t>
+            </w:r>
+            <w:bookmarkStart w:id="0" w:name="_GoBack"/>
+            <w:bookmarkEnd w:id="0"/>
+          </w:p>
+          <w:p>
+            <w:pPr>
+              <w:rPr>
+                <w:sz w:val="16"/>
+              </w:rPr>
+            </w:pPr>
+            <w:r>
+              <w:rPr>
+                <w:sz w:val="16"/>
+              </w:rPr>
+              <w:tab/>
+            </w:r>
+            <w:r>
+              <w:rPr>
+                <w:sz w:val="16"/>
+              </w:rPr>
+              <w:tab/>
+            </w:r>
+            <w:proofErr w:type="spellStart"/>
+            <w:proofErr w:type="gramStart"/>
+            <w:r>
+              <w:rPr>
+                <w:sz w:val="16"/>
+              </w:rPr>
+              <w:t>EPackage.Registry.</w:t>
+            </w:r>
+            <w:r>
+              <w:rPr>
+                <w:color w:val="0000FF"/>
+                <w:sz w:val="16"/>
+              </w:rPr>
+              <w:t>INSTANCE</w:t>
+            </w:r>
+            <w:r>
+              <w:rPr>
+                <w:sz w:val="16"/>
+              </w:rPr>
+              <w:t>.put</w:t>
+            </w:r>
+            <w:proofErr w:type="spellEnd"/>
+            <w:r>
+              <w:rPr>
+                <w:sz w:val="16"/>
+              </w:rPr>
+              <w:t>(</w:t>
+            </w:r>
+            <w:proofErr w:type="spellStart"/>
+            <w:proofErr w:type="gramEnd"/>
+            <w:r>
+              <w:rPr>
+                <w:sz w:val="16"/>
+              </w:rPr>
+              <w:t>JavaPackage.eNS_</w:t>
+            </w:r>
+            <w:r>
+              <w:rPr>
+                <w:color w:val="0000FF"/>
+                <w:sz w:val="16"/>
+              </w:rPr>
+              <w:t>URI</w:t>
+            </w:r>
+            <w:proofErr w:type="spellEnd"/>
+            <w:r>
+              <w:rPr>
+                <w:sz w:val="16"/>
+              </w:rPr>
+              <w:t xml:space="preserve">, </w:t>
+            </w:r>
+            <w:proofErr w:type="spellStart"/>
+            <w:r>
+              <w:rPr>
+                <w:sz w:val="16"/>
+              </w:rPr>
+              <w:t>JavaPackage.</w:t>
+            </w:r>
+            <w:r>
+              <w:rPr>
+                <w:color w:val="0000FF"/>
+                <w:sz w:val="16"/>
+              </w:rPr>
+              <w:t>eINSTANCE</w:t>
+            </w:r>
+            <w:proofErr w:type="spellEnd"/>
+            <w:r>
+              <w:rPr>
+                <w:sz w:val="16"/>
+              </w:rPr>
+              <w:t>);</w:t>
+            </w:r>
+          </w:p>
+          <w:p>
+            <w:pPr>
+              <w:rPr>
+                <w:sz w:val="16"/>
+              </w:rPr>
+            </w:pPr>
+          </w:p>
+          <w:p>
+            <w:pPr>
+              <w:rPr>
+                <w:sz w:val="16"/>
+              </w:rPr>
+            </w:pPr>
+            <w:r>
+              <w:rPr>
+                <w:sz w:val="16"/>
+              </w:rPr>
+              <w:tab/>
+            </w:r>
+            <w:r>
+              <w:rPr>
+                <w:sz w:val="16"/>
+              </w:rPr>
+              <w:tab/>
+            </w:r>
+            <w:proofErr w:type="spellStart"/>
+            <w:r>
+              <w:rPr>
+                <w:sz w:val="16"/>
+              </w:rPr>
+              <w:t>XMIResourceFactoryImpl</w:t>
+            </w:r>
+            <w:proofErr w:type="spellEnd"/>
+            <w:r>
+              <w:rPr>
+                <w:sz w:val="16"/>
+              </w:rPr>
+              <w:t xml:space="preserve"> </w:t>
+            </w:r>
+            <w:proofErr w:type="spellStart"/>
+            <w:r>
+              <w:rPr>
+                <w:sz w:val="16"/>
+              </w:rPr>
+              <w:t>xmiResourceFactoryImpl</w:t>
+            </w:r>
+            <w:proofErr w:type="spellEnd"/>
+            <w:r>
+              <w:rPr>
+                <w:sz w:val="16"/>
+              </w:rPr>
+              <w:t xml:space="preserve"> = </w:t>
+            </w:r>
+            <w:r>
+              <w:rPr>
+                <w:color w:val="990099"/>
+                <w:sz w:val="16"/>
+              </w:rPr>
+              <w:t xml:space="preserve">new </w:t>
+            </w:r>
+            <w:proofErr w:type="spellStart"/>
+            <w:proofErr w:type="gramStart"/>
+            <w:r>
+              <w:rPr>
+                <w:sz w:val="16"/>
+              </w:rPr>
+              <w:t>XMIResourceFactoryImpl</w:t>
+            </w:r>
+            <w:proofErr w:type="spellEnd"/>
+            <w:r>
+              <w:rPr>
+                <w:sz w:val="16"/>
+              </w:rPr>
+              <w:t>(</w:t>
+            </w:r>
+            <w:proofErr w:type="gramEnd"/>
+            <w:r>
+              <w:rPr>
+                <w:sz w:val="16"/>
+              </w:rPr>
+              <w:t>) {</w:t>
+            </w:r>
+          </w:p>
+          <w:p>
+            <w:pPr>
+              <w:rPr>
+                <w:sz w:val="16"/>
+              </w:rPr>
+            </w:pPr>
+            <w:r>
+              <w:rPr>
+                <w:sz w:val="16"/>
+              </w:rPr>
+              <w:tab/>
+            </w:r>
+            <w:r>
+              <w:rPr>
+                <w:sz w:val="16"/>
+              </w:rPr>
+              <w:tab/>
+            </w:r>
+            <w:r>
+              <w:rPr>
+                <w:sz w:val="16"/>
+              </w:rPr>
+              <w:tab/>
+            </w:r>
+            <w:proofErr w:type="spellStart"/>
+            <w:r>
+              <w:rPr>
+                <w:color w:val="990099"/>
+                <w:sz w:val="16"/>
+              </w:rPr>
+              <w:t>public</w:t>
+            </w:r>
+            <w:proofErr w:type="spellEnd"/>
+            <w:r>
+              <w:rPr>
+                <w:color w:val="990099"/>
+                <w:sz w:val="16"/>
+              </w:rPr>
+              <w:t xml:space="preserve"> </w:t>
+            </w:r>
+            <w:proofErr w:type="spellStart"/>
+            <w:r>
+              <w:rPr>
+                <w:sz w:val="16"/>
+              </w:rPr>
+              <w:t>Resource</w:t>
+            </w:r>
+            <w:proofErr w:type="spellEnd"/>
+            <w:r>
+              <w:rPr>
+                <w:sz w:val="16"/>
+              </w:rPr>
+              <w:t xml:space="preserve"> </w:t>
+            </w:r>
+            <w:proofErr w:type="spellStart"/>
+            <w:proofErr w:type="gramStart"/>
+            <w:r>
+              <w:rPr>
+                <w:sz w:val="16"/>
+              </w:rPr>
+              <w:t>createResource</w:t>
+            </w:r>
+            <w:proofErr w:type="spellEnd"/>
+            <w:r>
+              <w:rPr>
+                <w:sz w:val="16"/>
+              </w:rPr>
+              <w:t>(</w:t>
+            </w:r>
+            <w:proofErr w:type="gramEnd"/>
+            <w:r>
+              <w:rPr>
+                <w:sz w:val="16"/>
+              </w:rPr>
+              <w:t>URI uri) {</w:t>
+            </w:r>
+          </w:p>
+          <w:p>
+            <w:pPr>
+              <w:rPr>
+                <w:sz w:val="16"/>
+              </w:rPr>
+            </w:pPr>
+            <w:r>
+              <w:rPr>
+                <w:sz w:val="16"/>
+              </w:rPr>
+              <w:tab/>
+            </w:r>
+            <w:r>
+              <w:rPr>
+                <w:sz w:val="16"/>
+              </w:rPr>
+              <w:tab/>
+            </w:r>
+            <w:r>
+              <w:rPr>
+                <w:sz w:val="16"/>
+              </w:rPr>
+              <w:tab/>
+            </w:r>
+            <w:r>
+              <w:rPr>
+                <w:sz w:val="16"/>
+              </w:rPr>
+              <w:tab/>
+            </w:r>
+            <w:proofErr w:type="spellStart"/>
+            <w:r>
+              <w:rPr>
+                <w:sz w:val="16"/>
+              </w:rPr>
+              <w:t>XMIResource</w:t>
+            </w:r>
+            <w:proofErr w:type="spellEnd"/>
+            <w:r>
+              <w:rPr>
+                <w:sz w:val="16"/>
+              </w:rPr>
+              <w:t xml:space="preserve"> </w:t>
+            </w:r>
+            <w:proofErr w:type="spellStart"/>
+            <w:r>
+              <w:rPr>
+                <w:sz w:val="16"/>
+              </w:rPr>
+              <w:t>xmiResource</w:t>
+            </w:r>
+            <w:proofErr w:type="spellEnd"/>
+            <w:r>
+              <w:rPr>
+                <w:sz w:val="16"/>
+              </w:rPr>
+              <w:t xml:space="preserve"> = </w:t>
+            </w:r>
+            <w:r>
+              <w:rPr>
+                <w:color w:val="990099"/>
+                <w:sz w:val="16"/>
+              </w:rPr>
+              <w:t xml:space="preserve">new </w:t>
+            </w:r>
+            <w:proofErr w:type="spellStart"/>
+            <w:proofErr w:type="gramStart"/>
+            <w:r>
+              <w:rPr>
+                <w:sz w:val="16"/>
+              </w:rPr>
+              <w:t>XMIResourceImpl</w:t>
+            </w:r>
+            <w:proofErr w:type="spellEnd"/>
+            <w:r>
+              <w:rPr>
+                <w:sz w:val="16"/>
+              </w:rPr>
+              <w:t>(</w:t>
+            </w:r>
+            <w:proofErr w:type="gramEnd"/>
+            <w:r>
+              <w:rPr>
+                <w:sz w:val="16"/>
+              </w:rPr>
+              <w:t>);</w:t>
+            </w:r>
+          </w:p>
+          <w:p>
+            <w:pPr>
+              <w:rPr>
+                <w:sz w:val="16"/>
+              </w:rPr>
+            </w:pPr>
+            <w:r>
+              <w:rPr>
+                <w:sz w:val="16"/>
+              </w:rPr>
+              <w:tab/>
+            </w:r>
+            <w:r>
+              <w:rPr>
+                <w:sz w:val="16"/>
+              </w:rPr>
+              <w:tab/>
+            </w:r>
+            <w:r>
+              <w:rPr>
+                <w:sz w:val="16"/>
+              </w:rPr>
+              <w:tab/>
+            </w:r>
+            <w:r>
+              <w:rPr>
+                <w:sz w:val="16"/>
+              </w:rPr>
+              <w:tab/>
+            </w:r>
+            <w:proofErr w:type="spellStart"/>
+            <w:r>
+              <w:rPr>
+                <w:sz w:val="16"/>
+              </w:rPr>
+              <w:t>return</w:t>
+            </w:r>
+            <w:proofErr w:type="spellEnd"/>
+            <w:r>
+              <w:rPr>
+                <w:sz w:val="16"/>
+              </w:rPr>
+              <w:t xml:space="preserve"> </w:t>
+            </w:r>
+            <w:proofErr w:type="spellStart"/>
+            <w:r>
+              <w:rPr>
+                <w:sz w:val="16"/>
+              </w:rPr>
+              <w:t>xmiResource</w:t>
+            </w:r>
+            <w:proofErr w:type="spellEnd"/>
+            <w:r>
+              <w:rPr>
+                <w:sz w:val="16"/>
+              </w:rPr>
+              <w:t>;</w:t>
+            </w:r>
+          </w:p>
+          <w:p>
+            <w:pPr>
+              <w:rPr>
+                <w:sz w:val="16"/>
+              </w:rPr>
+            </w:pPr>
+            <w:r>
+              <w:rPr>
+                <w:sz w:val="16"/>
+              </w:rPr>
+              <w:tab/>
+            </w:r>
+            <w:r>
+              <w:rPr>
+                <w:sz w:val="16"/>
+              </w:rPr>
+              <w:tab/>
+            </w:r>
+            <w:r>
+              <w:rPr>
+                <w:sz w:val="16"/>
+              </w:rPr>
+              <w:tab/>
+              <w:t>}</w:t>
+            </w:r>
+          </w:p>
+          <w:p>
+            <w:pPr>
+              <w:rPr>
+                <w:sz w:val="16"/>
+              </w:rPr>
+            </w:pPr>
+            <w:r>
+              <w:rPr>
+                <w:sz w:val="16"/>
+              </w:rPr>
+              <w:tab/>
+            </w:r>
+            <w:r>
+              <w:rPr>
+                <w:sz w:val="16"/>
+              </w:rPr>
+              <w:tab/>
+              <w:t>};</w:t>
+            </w:r>
+          </w:p>
+          <w:p>
+            <w:pPr>
+              <w:rPr>
+                <w:sz w:val="16"/>
+              </w:rPr>
+            </w:pPr>
+          </w:p>
+          <w:p>
+            <w:pPr>
+              <w:rPr>
+                <w:sz w:val="16"/>
+              </w:rPr>
+            </w:pPr>
+            <w:r>
+              <w:rPr>
+                <w:sz w:val="16"/>
+              </w:rPr>
+              <w:tab/>
+            </w:r>
+            <w:r>
+              <w:rPr>
+                <w:sz w:val="16"/>
+              </w:rPr>
+              <w:tab/>
+            </w:r>
+            <w:proofErr w:type="gramStart"/>
+            <w:r>
+              <w:rPr>
+                <w:sz w:val="16"/>
+              </w:rPr>
+              <w:t>Resource.Factory.Registry.</w:t>
+            </w:r>
+            <w:r>
+              <w:rPr>
+                <w:color w:val="0000FF"/>
+                <w:sz w:val="16"/>
+              </w:rPr>
+              <w:t>INSTANCE</w:t>
+            </w:r>
+            <w:proofErr w:type="gramEnd"/>
+            <w:r>
+              <w:rPr>
+                <w:sz w:val="16"/>
+              </w:rPr>
+              <w:t>.getExtensionToFactoryMap().put(</w:t>
+            </w:r>
+            <w:r>
+              <w:rPr>
+                <w:color w:val="0066FF"/>
+                <w:sz w:val="16"/>
+              </w:rPr>
+              <w:t>"xmi"</w:t>
+            </w:r>
+            <w:r>
+              <w:rPr>
+                <w:sz w:val="16"/>
+              </w:rPr>
+              <w:t xml:space="preserve">, </w:t>
+            </w:r>
+            <w:proofErr w:type="spellStart"/>
+            <w:r>
+              <w:rPr>
+                <w:sz w:val="16"/>
+              </w:rPr>
+              <w:t>xmiResourceFactoryImpl</w:t>
+            </w:r>
+            <w:proofErr w:type="spellEnd"/>
+            <w:r>
+              <w:rPr>
+                <w:sz w:val="16"/>
+              </w:rPr>
+              <w:t>);</w:t>
+            </w:r>
+          </w:p>
+          <w:p>
+            <w:pPr>
+              <w:rPr>
+                <w:sz w:val="16"/>
+              </w:rPr>
+            </w:pPr>
+          </w:p>
+          <w:p>
+            <w:pPr>
+              <w:rPr>
+                <w:sz w:val="16"/>
+              </w:rPr>
+            </w:pPr>
+            <w:r>
+              <w:rPr>
+                <w:sz w:val="16"/>
+              </w:rPr>
+              <w:tab/>
+            </w:r>
+            <w:r>
+              <w:rPr>
+                <w:sz w:val="16"/>
+              </w:rPr>
+              <w:tab/>
+            </w:r>
+            <w:proofErr w:type="spellStart"/>
+            <w:r>
+              <w:rPr>
+                <w:sz w:val="16"/>
+              </w:rPr>
+              <w:t>GenerateJavaExtended</w:t>
+            </w:r>
+            <w:proofErr w:type="spellEnd"/>
+            <w:r>
+              <w:rPr>
+                <w:sz w:val="16"/>
+              </w:rPr>
+              <w:t xml:space="preserve"> </w:t>
+            </w:r>
+            <w:proofErr w:type="spellStart"/>
+            <w:r>
+              <w:rPr>
+                <w:sz w:val="16"/>
+              </w:rPr>
+              <w:t>javaGenerator</w:t>
+            </w:r>
+            <w:proofErr w:type="spellEnd"/>
+            <w:r>
+              <w:rPr>
+                <w:sz w:val="16"/>
+              </w:rPr>
+              <w:t xml:space="preserve"> = </w:t>
+            </w:r>
+            <w:r>
+              <w:rPr>
+                <w:color w:val="990099"/>
+                <w:sz w:val="16"/>
+              </w:rPr>
+              <w:t xml:space="preserve">new </w:t>
+            </w:r>
+            <w:proofErr w:type="spellStart"/>
+            <w:proofErr w:type="gramStart"/>
+            <w:r>
+              <w:rPr>
+                <w:sz w:val="16"/>
+              </w:rPr>
+              <w:t>GenerateJavaExtended</w:t>
+            </w:r>
+            <w:proofErr w:type="spellEnd"/>
+            <w:r>
+              <w:rPr>
+                <w:sz w:val="16"/>
+              </w:rPr>
+              <w:t>(</w:t>
+            </w:r>
+            <w:proofErr w:type="gramEnd"/>
+          </w:p>
+          <w:p>
+            <w:pPr>
+              <w:rPr>
+                <w:sz w:val="16"/>
+              </w:rPr>
+            </w:pPr>
+            <w:r>
+              <w:rPr>
+                <w:sz w:val="16"/>
+              </w:rPr>
+              <w:tab/>
+            </w:r>
+            <w:r>
+              <w:rPr>
+                <w:sz w:val="16"/>
+              </w:rPr>
+              <w:tab/>
+            </w:r>
+            <w:r>
+              <w:rPr>
+                <w:sz w:val="16"/>
+              </w:rPr>
+              <w:tab/>
+            </w:r>
+            <w:r>
+              <w:rPr>
+                <w:sz w:val="16"/>
+              </w:rPr>
+              <w:tab/>
+              <w:t>URI.createFileURI(</w:t>
+            </w:r>
+            <w:r>
+              <w:rPr>
+                <w:color w:val="0066FF"/>
+                <w:sz w:val="16"/>
+              </w:rPr>
+              <w:t>"src/main/resources/refactoringTest_java.xmi"</w:t>
+            </w:r>
+            <w:r>
+              <w:rPr>
+                <w:sz w:val="16"/>
+              </w:rPr>
+              <w:t xml:space="preserve">), </w:t>
+            </w:r>
+          </w:p>
+          <w:p>
+            <w:pPr>
+              <w:rPr>
+                <w:sz w:val="16"/>
+              </w:rPr>
+            </w:pPr>
+            <w:r>
+              <w:rPr>
+                <w:sz w:val="16"/>
+              </w:rPr>
+              <w:t xml:space="preserve">                                                                              </w:t>
+            </w:r>
+            <w:proofErr w:type="gramStart"/>
+            <w:r>
+              <w:rPr>
+                <w:color w:val="990099"/>
+                <w:sz w:val="16"/>
+              </w:rPr>
+              <w:t xml:space="preserve">new </w:t>
+            </w:r>
+            <w:r>
+              <w:rPr>
+                <w:sz w:val="16"/>
+              </w:rPr>
+              <w:t>File</w:t>
+            </w:r>
+            <w:proofErr w:type="gramEnd"/>
+            <w:r>
+              <w:rPr>
+                <w:sz w:val="16"/>
+              </w:rPr>
+              <w:t>(</w:t>
+            </w:r>
+            <w:r>
+              <w:rPr>
+                <w:color w:val="0066FF"/>
+                <w:sz w:val="16"/>
+              </w:rPr>
+              <w:t>"</w:t>
+            </w:r>
+            <w:proofErr w:type="spellStart"/>
+            <w:r>
+              <w:rPr>
+                <w:color w:val="0066FF"/>
+                <w:sz w:val="16"/>
+              </w:rPr>
+              <w:t>src</w:t>
+            </w:r>
+            <w:proofErr w:type="spellEnd"/>
+            <w:r>
+              <w:rPr>
+                <w:color w:val="0066FF"/>
+                <w:sz w:val="16"/>
+              </w:rPr>
+              <w:t>/</w:t>
+            </w:r>
+            <w:proofErr w:type="spellStart"/>
+            <w:r>
+              <w:rPr>
+                <w:color w:val="0066FF"/>
+                <w:sz w:val="16"/>
+              </w:rPr>
+              <w:t>main</w:t>
+            </w:r>
+            <w:proofErr w:type="spellEnd"/>
+            <w:r>
+              <w:rPr>
+                <w:color w:val="0066FF"/>
+                <w:sz w:val="16"/>
+              </w:rPr>
+              <w:t>/</w:t>
+            </w:r>
+            <w:proofErr w:type="spellStart"/>
+            <w:r>
+              <w:rPr>
+                <w:color w:val="0066FF"/>
+                <w:sz w:val="16"/>
+              </w:rPr>
+              <w:t>generated</w:t>
+            </w:r>
+            <w:proofErr w:type="spellEnd"/>
+            <w:r>
+              <w:rPr>
+                <w:color w:val="0066FF"/>
+                <w:sz w:val="16"/>
+              </w:rPr>
+              <w:t>/"</w:t>
+            </w:r>
+            <w:r>
+              <w:rPr>
+                <w:sz w:val="16"/>
+              </w:rPr>
+              <w:t>),</w:t>
+            </w:r>
+          </w:p>
+          <w:p>
+            <w:pPr>
+              <w:rPr>
+                <w:sz w:val="16"/>
+              </w:rPr>
+            </w:pPr>
+            <w:r>
+              <w:rPr>
+                <w:sz w:val="16"/>
+              </w:rPr>
+              <w:tab/>
+            </w:r>
+            <w:r>
+              <w:rPr>
+                <w:sz w:val="16"/>
+              </w:rPr>
+              <w:tab/>
+            </w:r>
+            <w:r>
+              <w:rPr>
+                <w:sz w:val="16"/>
+              </w:rPr>
+              <w:tab/>
+            </w:r>
+            <w:r>
+              <w:rPr>
+                <w:sz w:val="16"/>
+              </w:rPr>
+              <w:tab/>
+            </w:r>
+            <w:r>
+              <w:rPr>
+                <w:color w:val="990099"/>
+                <w:sz w:val="16"/>
+              </w:rPr>
+              <w:t xml:space="preserve">new </w:t>
+            </w:r>
+            <w:proofErr w:type="spellStart"/>
+            <w:r>
+              <w:rPr>
+                <w:sz w:val="16"/>
+              </w:rPr>
+              <w:t>ArrayList</w:t>
+            </w:r>
+            <w:proofErr w:type="spellEnd"/>
+            <w:r>
+              <w:rPr>
+                <w:sz w:val="16"/>
+              </w:rPr>
+              <w:t>&lt;</w:t>
+            </w:r>
+            <w:proofErr w:type="spellStart"/>
+            <w:r>
+              <w:rPr>
+                <w:sz w:val="16"/>
+              </w:rPr>
+              <w:t>Object</w:t>
+            </w:r>
+            <w:proofErr w:type="spellEnd"/>
+            <w:proofErr w:type="gramStart"/>
+            <w:r>
+              <w:rPr>
+                <w:sz w:val="16"/>
+              </w:rPr>
+              <w:t>&gt;(</w:t>
+            </w:r>
+            <w:proofErr w:type="gramEnd"/>
+            <w:r>
+              <w:rPr>
+                <w:sz w:val="16"/>
+              </w:rPr>
+              <w:t>));</w:t>
+            </w:r>
+          </w:p>
+          <w:p>
+            <w:pPr>
+              <w:rPr>
+                <w:sz w:val="16"/>
+              </w:rPr>
+            </w:pPr>
+          </w:p>
+          <w:p>
+            <w:pPr>
+              <w:rPr>
+                <w:sz w:val="16"/>
+              </w:rPr>
+            </w:pPr>
+            <w:r>
+              <w:rPr>
+                <w:sz w:val="16"/>
+              </w:rPr>
+              <w:tab/>
+            </w:r>
+            <w:r>
+              <w:rPr>
+                <w:sz w:val="16"/>
+              </w:rPr>
+              <w:tab/>
+            </w:r>
+            <w:proofErr w:type="spellStart"/>
+            <w:r>
+              <w:rPr>
+                <w:sz w:val="16"/>
+              </w:rPr>
+              <w:t>javaGenerator.doGenerate</w:t>
+            </w:r>
+            <w:proofErr w:type="spellEnd"/>
+            <w:r>
+              <w:rPr>
+                <w:sz w:val="16"/>
+              </w:rPr>
+              <w:t>(</w:t>
+            </w:r>
+            <w:proofErr w:type="spellStart"/>
+            <w:r>
+              <w:rPr>
+                <w:color w:val="990099"/>
+                <w:sz w:val="16"/>
+              </w:rPr>
+              <w:t>null</w:t>
+            </w:r>
+            <w:proofErr w:type="spellEnd"/>
+            <w:r>
+              <w:rPr>
+                <w:sz w:val="16"/>
+              </w:rPr>
+              <w:t>);</w:t>
+            </w:r>
+          </w:p>
+          <w:p>
+            <w:pPr>
+              <w:rPr>
+                <w:sz w:val="16"/>
+              </w:rPr>
+            </w:pPr>
+            <w:r>
+              <w:rPr>
+                <w:sz w:val="16"/>
+              </w:rPr>
+              <w:tab/>
+              <w:t>}</w:t>
+            </w:r>
+          </w:p>
+          <w:p>
+            <w:pPr>
+              <w:rPr>
+                <w:sz w:val="16"/>
+              </w:rPr>
+            </w:pPr>
+          </w:p>
+          <w:p>
+            <w:pPr>
+              <w:rPr>
+                <w:sz w:val="16"/>
+              </w:rPr>
+            </w:pPr>
+            <w:r>
+              <w:rPr>
+                <w:sz w:val="16"/>
+              </w:rPr>
+              <w:t>}</w:t>
+            </w:r>
+          </w:p>
+        </w:tc>
+      </w:tr>
+    </w:tbl>
     <w:p/>
-    <w:p>
-      <w:r>
-        <w:tab/>
-      </w:r>
-    </w:p>
     <w:sectPr>
       <w:pgSz w:w="11906" w:h="16838"/>
       <w:pgMar w:top="1417" w:right="1701" w:bottom="1417" w:left="1701" w:header="708" w:footer="708" w:gutter="0"/>
@@ -1716,6 +3897,232 @@
 <file path=word/numbering.xml><?xml version="1.0" encoding="utf-8"?>
 <w:numbering xmlns:wpc="http://schemas.microsoft.com/office/word/2010/wordprocessingCanvas" xmlns:cx="http://schemas.microsoft.com/office/drawing/2014/chartex" xmlns:cx1="http://schemas.microsoft.com/office/drawing/2015/9/8/chartex" xmlns:cx2="http://schemas.microsoft.com/office/drawing/2015/10/21/chartex" xmlns:cx3="http://schemas.microsoft.com/office/drawing/2016/5/9/chartex" xmlns:cx4="http://schemas.microsoft.com/office/drawing/2016/5/10/chartex" xmlns:cx5="http://schemas.microsoft.com/office/drawing/2016/5/11/chartex" xmlns:cx6="http://schemas.microsoft.com/office/drawing/2016/5/12/chartex" xmlns:cx7="http://schemas.microsoft.com/office/drawing/2016/5/13/chartex" xmlns:cx8="http://schemas.microsoft.com/office/drawing/2016/5/14/chartex" xmlns:mc="http://schemas.openxmlformats.org/markup-compatibility/2006" xmlns:aink="http://schemas.microsoft.com/office/drawing/2016/ink" xmlns:am3d="http://schemas.microsoft.com/office/drawing/2017/model3d" xmlns:o="urn:schemas-microsoft-com:office:office" xmlns:r="http://schemas.openxmlformats.org/officeDocument/2006/relationships" xmlns:m="http://schemas.openxmlformats.org/officeDocument/2006/math" xmlns:v="urn:schemas-microsoft-com:vml" xmlns:wp14="http://schemas.microsoft.com/office/word/2010/wordprocessingDrawing" xmlns:wp="http://schemas.openxmlformats.org/drawingml/2006/wordprocessingDrawing" xmlns:w10="urn:schemas-microsoft-com:office:word" xmlns:w="http://schemas.openxmlformats.org/wordprocessingml/2006/main" xmlns:w14="http://schemas.microsoft.com/office/word/2010/wordml" xmlns:w15="http://schemas.microsoft.com/office/word/2012/wordml" xmlns:w16cid="http://schemas.microsoft.com/office/word/2016/wordml/cid" xmlns:w16se="http://schemas.microsoft.com/office/word/2015/wordml/symex" xmlns:wpg="http://schemas.microsoft.com/office/word/2010/wordprocessingGroup" xmlns:wpi="http://schemas.microsoft.com/office/word/2010/wordprocessingInk" xmlns:wne="http://schemas.microsoft.com/office/word/2006/wordml" xmlns:wps="http://schemas.microsoft.com/office/word/2010/wordprocessingShape" mc:Ignorable="w14 w15 w16se w16cid wp14">
   <w:abstractNum w:abstractNumId="0" w15:restartNumberingAfterBreak="0">
+    <w:nsid w:val="232872CB"/>
+    <w:multiLevelType w:val="hybridMultilevel"/>
+    <w:tmpl w:val="2C4CDBEE"/>
+    <w:lvl w:ilvl="0" w:tplc="04160001">
+      <w:start w:val="1"/>
+      <w:numFmt w:val="bullet"/>
+      <w:lvlText w:val=""/>
+      <w:lvlJc w:val="left"/>
+      <w:pPr>
+        <w:ind w:left="720" w:hanging="360"/>
+      </w:pPr>
+      <w:rPr>
+        <w:rFonts w:ascii="Symbol" w:hAnsi="Symbol" w:hint="default"/>
+      </w:rPr>
+    </w:lvl>
+    <w:lvl w:ilvl="1" w:tplc="04160003" w:tentative="1">
+      <w:start w:val="1"/>
+      <w:numFmt w:val="bullet"/>
+      <w:lvlText w:val="o"/>
+      <w:lvlJc w:val="left"/>
+      <w:pPr>
+        <w:ind w:left="1440" w:hanging="360"/>
+      </w:pPr>
+      <w:rPr>
+        <w:rFonts w:ascii="Courier New" w:hAnsi="Courier New" w:cs="Courier New" w:hint="default"/>
+      </w:rPr>
+    </w:lvl>
+    <w:lvl w:ilvl="2" w:tplc="04160005" w:tentative="1">
+      <w:start w:val="1"/>
+      <w:numFmt w:val="bullet"/>
+      <w:lvlText w:val=""/>
+      <w:lvlJc w:val="left"/>
+      <w:pPr>
+        <w:ind w:left="2160" w:hanging="360"/>
+      </w:pPr>
+      <w:rPr>
+        <w:rFonts w:ascii="Wingdings" w:hAnsi="Wingdings" w:hint="default"/>
+      </w:rPr>
+    </w:lvl>
+    <w:lvl w:ilvl="3" w:tplc="04160001" w:tentative="1">
+      <w:start w:val="1"/>
+      <w:numFmt w:val="bullet"/>
+      <w:lvlText w:val=""/>
+      <w:lvlJc w:val="left"/>
+      <w:pPr>
+        <w:ind w:left="2880" w:hanging="360"/>
+      </w:pPr>
+      <w:rPr>
+        <w:rFonts w:ascii="Symbol" w:hAnsi="Symbol" w:hint="default"/>
+      </w:rPr>
+    </w:lvl>
+    <w:lvl w:ilvl="4" w:tplc="04160003" w:tentative="1">
+      <w:start w:val="1"/>
+      <w:numFmt w:val="bullet"/>
+      <w:lvlText w:val="o"/>
+      <w:lvlJc w:val="left"/>
+      <w:pPr>
+        <w:ind w:left="3600" w:hanging="360"/>
+      </w:pPr>
+      <w:rPr>
+        <w:rFonts w:ascii="Courier New" w:hAnsi="Courier New" w:cs="Courier New" w:hint="default"/>
+      </w:rPr>
+    </w:lvl>
+    <w:lvl w:ilvl="5" w:tplc="04160005" w:tentative="1">
+      <w:start w:val="1"/>
+      <w:numFmt w:val="bullet"/>
+      <w:lvlText w:val=""/>
+      <w:lvlJc w:val="left"/>
+      <w:pPr>
+        <w:ind w:left="4320" w:hanging="360"/>
+      </w:pPr>
+      <w:rPr>
+        <w:rFonts w:ascii="Wingdings" w:hAnsi="Wingdings" w:hint="default"/>
+      </w:rPr>
+    </w:lvl>
+    <w:lvl w:ilvl="6" w:tplc="04160001" w:tentative="1">
+      <w:start w:val="1"/>
+      <w:numFmt w:val="bullet"/>
+      <w:lvlText w:val=""/>
+      <w:lvlJc w:val="left"/>
+      <w:pPr>
+        <w:ind w:left="5040" w:hanging="360"/>
+      </w:pPr>
+      <w:rPr>
+        <w:rFonts w:ascii="Symbol" w:hAnsi="Symbol" w:hint="default"/>
+      </w:rPr>
+    </w:lvl>
+    <w:lvl w:ilvl="7" w:tplc="04160003" w:tentative="1">
+      <w:start w:val="1"/>
+      <w:numFmt w:val="bullet"/>
+      <w:lvlText w:val="o"/>
+      <w:lvlJc w:val="left"/>
+      <w:pPr>
+        <w:ind w:left="5760" w:hanging="360"/>
+      </w:pPr>
+      <w:rPr>
+        <w:rFonts w:ascii="Courier New" w:hAnsi="Courier New" w:cs="Courier New" w:hint="default"/>
+      </w:rPr>
+    </w:lvl>
+    <w:lvl w:ilvl="8" w:tplc="04160005" w:tentative="1">
+      <w:start w:val="1"/>
+      <w:numFmt w:val="bullet"/>
+      <w:lvlText w:val=""/>
+      <w:lvlJc w:val="left"/>
+      <w:pPr>
+        <w:ind w:left="6480" w:hanging="360"/>
+      </w:pPr>
+      <w:rPr>
+        <w:rFonts w:ascii="Wingdings" w:hAnsi="Wingdings" w:hint="default"/>
+      </w:rPr>
+    </w:lvl>
+  </w:abstractNum>
+  <w:abstractNum w:abstractNumId="1" w15:restartNumberingAfterBreak="0">
+    <w:nsid w:val="3E8401DB"/>
+    <w:multiLevelType w:val="hybridMultilevel"/>
+    <w:tmpl w:val="D49CF97A"/>
+    <w:lvl w:ilvl="0" w:tplc="04160001">
+      <w:start w:val="1"/>
+      <w:numFmt w:val="bullet"/>
+      <w:lvlText w:val=""/>
+      <w:lvlJc w:val="left"/>
+      <w:pPr>
+        <w:ind w:left="720" w:hanging="360"/>
+      </w:pPr>
+      <w:rPr>
+        <w:rFonts w:ascii="Symbol" w:hAnsi="Symbol" w:hint="default"/>
+      </w:rPr>
+    </w:lvl>
+    <w:lvl w:ilvl="1" w:tplc="04160003">
+      <w:start w:val="1"/>
+      <w:numFmt w:val="bullet"/>
+      <w:lvlText w:val="o"/>
+      <w:lvlJc w:val="left"/>
+      <w:pPr>
+        <w:ind w:left="1440" w:hanging="360"/>
+      </w:pPr>
+      <w:rPr>
+        <w:rFonts w:ascii="Courier New" w:hAnsi="Courier New" w:cs="Courier New" w:hint="default"/>
+      </w:rPr>
+    </w:lvl>
+    <w:lvl w:ilvl="2" w:tplc="04160005">
+      <w:start w:val="1"/>
+      <w:numFmt w:val="bullet"/>
+      <w:lvlText w:val=""/>
+      <w:lvlJc w:val="left"/>
+      <w:pPr>
+        <w:ind w:left="2160" w:hanging="360"/>
+      </w:pPr>
+      <w:rPr>
+        <w:rFonts w:ascii="Wingdings" w:hAnsi="Wingdings" w:hint="default"/>
+      </w:rPr>
+    </w:lvl>
+    <w:lvl w:ilvl="3" w:tplc="04160001" w:tentative="1">
+      <w:start w:val="1"/>
+      <w:numFmt w:val="bullet"/>
+      <w:lvlText w:val=""/>
+      <w:lvlJc w:val="left"/>
+      <w:pPr>
+        <w:ind w:left="2880" w:hanging="360"/>
+      </w:pPr>
+      <w:rPr>
+        <w:rFonts w:ascii="Symbol" w:hAnsi="Symbol" w:hint="default"/>
+      </w:rPr>
+    </w:lvl>
+    <w:lvl w:ilvl="4" w:tplc="04160003" w:tentative="1">
+      <w:start w:val="1"/>
+      <w:numFmt w:val="bullet"/>
+      <w:lvlText w:val="o"/>
+      <w:lvlJc w:val="left"/>
+      <w:pPr>
+        <w:ind w:left="3600" w:hanging="360"/>
+      </w:pPr>
+      <w:rPr>
+        <w:rFonts w:ascii="Courier New" w:hAnsi="Courier New" w:cs="Courier New" w:hint="default"/>
+      </w:rPr>
+    </w:lvl>
+    <w:lvl w:ilvl="5" w:tplc="04160005" w:tentative="1">
+      <w:start w:val="1"/>
+      <w:numFmt w:val="bullet"/>
+      <w:lvlText w:val=""/>
+      <w:lvlJc w:val="left"/>
+      <w:pPr>
+        <w:ind w:left="4320" w:hanging="360"/>
+      </w:pPr>
+      <w:rPr>
+        <w:rFonts w:ascii="Wingdings" w:hAnsi="Wingdings" w:hint="default"/>
+      </w:rPr>
+    </w:lvl>
+    <w:lvl w:ilvl="6" w:tplc="04160001" w:tentative="1">
+      <w:start w:val="1"/>
+      <w:numFmt w:val="bullet"/>
+      <w:lvlText w:val=""/>
+      <w:lvlJc w:val="left"/>
+      <w:pPr>
+        <w:ind w:left="5040" w:hanging="360"/>
+      </w:pPr>
+      <w:rPr>
+        <w:rFonts w:ascii="Symbol" w:hAnsi="Symbol" w:hint="default"/>
+      </w:rPr>
+    </w:lvl>
+    <w:lvl w:ilvl="7" w:tplc="04160003" w:tentative="1">
+      <w:start w:val="1"/>
+      <w:numFmt w:val="bullet"/>
+      <w:lvlText w:val="o"/>
+      <w:lvlJc w:val="left"/>
+      <w:pPr>
+        <w:ind w:left="5760" w:hanging="360"/>
+      </w:pPr>
+      <w:rPr>
+        <w:rFonts w:ascii="Courier New" w:hAnsi="Courier New" w:cs="Courier New" w:hint="default"/>
+      </w:rPr>
+    </w:lvl>
+    <w:lvl w:ilvl="8" w:tplc="04160005" w:tentative="1">
+      <w:start w:val="1"/>
+      <w:numFmt w:val="bullet"/>
+      <w:lvlText w:val=""/>
+      <w:lvlJc w:val="left"/>
+      <w:pPr>
+        <w:ind w:left="6480" w:hanging="360"/>
+      </w:pPr>
+      <w:rPr>
+        <w:rFonts w:ascii="Wingdings" w:hAnsi="Wingdings" w:hint="default"/>
+      </w:rPr>
+    </w:lvl>
+  </w:abstractNum>
+  <w:abstractNum w:abstractNumId="2" w15:restartNumberingAfterBreak="0">
     <w:nsid w:val="44070BC3"/>
     <w:multiLevelType w:val="hybridMultilevel"/>
     <w:tmpl w:val="0F7E94A4"/>
@@ -1804,7 +4211,7 @@
       </w:pPr>
     </w:lvl>
   </w:abstractNum>
-  <w:abstractNum w:abstractNumId="1" w15:restartNumberingAfterBreak="0">
+  <w:abstractNum w:abstractNumId="3" w15:restartNumberingAfterBreak="0">
     <w:nsid w:val="44ED7C79"/>
     <w:multiLevelType w:val="hybridMultilevel"/>
     <w:tmpl w:val="3EEC6410"/>
@@ -1894,9 +4301,15 @@
     </w:lvl>
   </w:abstractNum>
   <w:num w:numId="1">
+    <w:abstractNumId w:val="3"/>
+  </w:num>
+  <w:num w:numId="2">
+    <w:abstractNumId w:val="2"/>
+  </w:num>
+  <w:num w:numId="3">
     <w:abstractNumId w:val="1"/>
   </w:num>
-  <w:num w:numId="2">
+  <w:num w:numId="4">
     <w:abstractNumId w:val="0"/>
   </w:num>
 </w:numbering>
@@ -2431,6 +4844,48 @@
     <w:uiPriority w:val="99"/>
     <w:rsid w:val="00C966EE"/>
   </w:style>
+  <w:style w:type="character" w:styleId="Hyperlink">
+    <w:name w:val="Hyperlink"/>
+    <w:basedOn w:val="Fontepargpadro"/>
+    <w:uiPriority w:val="99"/>
+    <w:unhideWhenUsed/>
+    <w:rsid w:val="00593321"/>
+    <w:rPr>
+      <w:color w:val="0563C1" w:themeColor="hyperlink"/>
+      <w:u w:val="single"/>
+    </w:rPr>
+  </w:style>
+  <w:style w:type="character" w:styleId="MenoPendente">
+    <w:name w:val="Unresolved Mention"/>
+    <w:basedOn w:val="Fontepargpadro"/>
+    <w:uiPriority w:val="99"/>
+    <w:semiHidden/>
+    <w:unhideWhenUsed/>
+    <w:rsid w:val="00593321"/>
+    <w:rPr>
+      <w:color w:val="605E5C"/>
+      <w:shd w:val="clear" w:color="auto" w:fill="E1DFDD"/>
+    </w:rPr>
+  </w:style>
+  <w:style w:type="table" w:styleId="Tabelacomgrade">
+    <w:name w:val="Table Grid"/>
+    <w:basedOn w:val="Tabelanormal"/>
+    <w:uiPriority w:val="39"/>
+    <w:rsid w:val="00226A7C"/>
+    <w:pPr>
+      <w:spacing w:after="0" w:line="240" w:lineRule="auto"/>
+    </w:pPr>
+    <w:tblPr>
+      <w:tblBorders>
+        <w:top w:val="single" w:sz="4" w:space="0" w:color="auto"/>
+        <w:left w:val="single" w:sz="4" w:space="0" w:color="auto"/>
+        <w:bottom w:val="single" w:sz="4" w:space="0" w:color="auto"/>
+        <w:right w:val="single" w:sz="4" w:space="0" w:color="auto"/>
+        <w:insideH w:val="single" w:sz="4" w:space="0" w:color="auto"/>
+        <w:insideV w:val="single" w:sz="4" w:space="0" w:color="auto"/>
+      </w:tblBorders>
+    </w:tblPr>
+  </w:style>
 </w:styles>
 </file>
 
@@ -2727,4 +5182,16 @@
     </a:ext>
   </a:extLst>
 </a:theme>
+</file>
+
+<file path=customXml/item1.xml><?xml version="1.0" encoding="utf-8"?>
+<b:Sources xmlns:b="http://schemas.openxmlformats.org/officeDocument/2006/bibliography" xmlns="http://schemas.openxmlformats.org/officeDocument/2006/bibliography" SelectedStyle="\APASixthEditionOfficeOnline.xsl" StyleName="APA" Version="6"/>
+</file>
+
+<file path=customXml/itemProps1.xml><?xml version="1.0" encoding="utf-8"?>
+<ds:datastoreItem xmlns:ds="http://schemas.openxmlformats.org/officeDocument/2006/customXml" ds:itemID="{B4B4F572-448E-47C8-A055-B71EAA544232}">
+  <ds:schemaRefs>
+    <ds:schemaRef ds:uri="http://schemas.openxmlformats.org/officeDocument/2006/bibliography"/>
+  </ds:schemaRefs>
+</ds:datastoreItem>
 </file>
</xml_diff>